<commit_message>
Update Documentacion de Instalacion.docx
</commit_message>
<xml_diff>
--- a/Documentacion de Instalacion.docx
+++ b/Documentacion de Instalacion.docx
@@ -1,6 +1,6 @@
 
 <file path=word/document.xml><?xml version="1.0" encoding="utf-8"?>
-<w:document xmlns:wpc="http://schemas.microsoft.com/office/word/2010/wordprocessingCanvas" xmlns:cx="http://schemas.microsoft.com/office/drawing/2014/chartex" xmlns:cx1="http://schemas.microsoft.com/office/drawing/2015/9/8/chartex" xmlns:cx2="http://schemas.microsoft.com/office/drawing/2015/10/21/chartex" xmlns:cx3="http://schemas.microsoft.com/office/drawing/2016/5/9/chartex" xmlns:cx4="http://schemas.microsoft.com/office/drawing/2016/5/10/chartex" xmlns:cx5="http://schemas.microsoft.com/office/drawing/2016/5/11/chartex" xmlns:cx6="http://schemas.microsoft.com/office/drawing/2016/5/12/chartex" xmlns:cx7="http://schemas.microsoft.com/office/drawing/2016/5/13/chartex" xmlns:cx8="http://schemas.microsoft.com/office/drawing/2016/5/14/chartex" xmlns:mc="http://schemas.openxmlformats.org/markup-compatibility/2006" xmlns:aink="http://schemas.microsoft.com/office/drawing/2016/ink" xmlns:am3d="http://schemas.microsoft.com/office/drawing/2017/model3d" xmlns:o="urn:schemas-microsoft-com:office:office" xmlns:r="http://schemas.openxmlformats.org/officeDocument/2006/relationships" xmlns:m="http://schemas.openxmlformats.org/officeDocument/2006/math" xmlns:v="urn:schemas-microsoft-com:vml" xmlns:wp14="http://schemas.microsoft.com/office/word/2010/wordprocessingDrawing" xmlns:wp="http://schemas.openxmlformats.org/drawingml/2006/wordprocessingDrawing" xmlns:w10="urn:schemas-microsoft-com:office:word" xmlns:w="http://schemas.openxmlformats.org/wordprocessingml/2006/main" xmlns:w14="http://schemas.microsoft.com/office/word/2010/wordml" xmlns:w15="http://schemas.microsoft.com/office/word/2012/wordml" xmlns:w16cex="http://schemas.microsoft.com/office/word/2018/wordml/cex" xmlns:w16cid="http://schemas.microsoft.com/office/word/2016/wordml/cid" xmlns:w16="http://schemas.microsoft.com/office/word/2018/wordml" xmlns:w16sdtdh="http://schemas.microsoft.com/office/word/2020/wordml/sdtdatahash" xmlns:w16se="http://schemas.microsoft.com/office/word/2015/wordml/symex" xmlns:wpg="http://schemas.microsoft.com/office/word/2010/wordprocessingGroup" xmlns:wpi="http://schemas.microsoft.com/office/word/2010/wordprocessingInk" xmlns:wne="http://schemas.microsoft.com/office/word/2006/wordml" xmlns:wps="http://schemas.microsoft.com/office/word/2010/wordprocessingShape" mc:Ignorable="w14 w15 w16se w16cid w16 w16cex w16sdtdh wp14">
+<w:document xmlns:wpc="http://schemas.microsoft.com/office/word/2010/wordprocessingCanvas" xmlns:cx="http://schemas.microsoft.com/office/drawing/2014/chartex" xmlns:cx1="http://schemas.microsoft.com/office/drawing/2015/9/8/chartex" xmlns:mc="http://schemas.openxmlformats.org/markup-compatibility/2006" xmlns:o="urn:schemas-microsoft-com:office:office" xmlns:r="http://schemas.openxmlformats.org/officeDocument/2006/relationships" xmlns:m="http://schemas.openxmlformats.org/officeDocument/2006/math" xmlns:v="urn:schemas-microsoft-com:vml" xmlns:wp14="http://schemas.microsoft.com/office/word/2010/wordprocessingDrawing" xmlns:wp="http://schemas.openxmlformats.org/drawingml/2006/wordprocessingDrawing" xmlns:w10="urn:schemas-microsoft-com:office:word" xmlns:w="http://schemas.openxmlformats.org/wordprocessingml/2006/main" xmlns:w14="http://schemas.microsoft.com/office/word/2010/wordml" xmlns:w15="http://schemas.microsoft.com/office/word/2012/wordml" xmlns:w16se="http://schemas.microsoft.com/office/word/2015/wordml/symex" xmlns:wpg="http://schemas.microsoft.com/office/word/2010/wordprocessingGroup" xmlns:wpi="http://schemas.microsoft.com/office/word/2010/wordprocessingInk" xmlns:wne="http://schemas.microsoft.com/office/word/2006/wordml" xmlns:wps="http://schemas.microsoft.com/office/word/2010/wordprocessingShape" mc:Ignorable="w14 w15 w16se wp14">
   <w:body>
     <w:p>
       <w:pPr>
@@ -441,16 +441,16 @@
           <w:rFonts w:ascii="Courier New" w:eastAsia="Times New Roman" w:hAnsi="Courier New" w:cs="Courier New"/>
           <w:sz w:val="20"/>
           <w:szCs w:val="20"/>
-          <w:lang w:eastAsia="es-ES"/>
-        </w:rPr>
-      </w:pPr>
-      <w:proofErr w:type="spellStart"/>
-      <w:r>
-        <w:rPr>
-          <w:rFonts w:ascii="Courier New" w:eastAsia="Times New Roman" w:hAnsi="Courier New" w:cs="Courier New"/>
-          <w:sz w:val="20"/>
-          <w:szCs w:val="20"/>
-          <w:lang w:eastAsia="es-ES"/>
+          <w:lang w:val="en-GB" w:eastAsia="es-ES"/>
+        </w:rPr>
+      </w:pPr>
+      <w:proofErr w:type="spellStart"/>
+      <w:r>
+        <w:rPr>
+          <w:rFonts w:ascii="Courier New" w:eastAsia="Times New Roman" w:hAnsi="Courier New" w:cs="Courier New"/>
+          <w:sz w:val="20"/>
+          <w:szCs w:val="20"/>
+          <w:lang w:val="en-GB" w:eastAsia="es-ES"/>
         </w:rPr>
         <w:t>sql</w:t>
       </w:r>
@@ -481,44 +481,44 @@
           <w:rFonts w:ascii="Courier New" w:eastAsia="Times New Roman" w:hAnsi="Courier New" w:cs="Courier New"/>
           <w:sz w:val="20"/>
           <w:szCs w:val="20"/>
-          <w:lang w:eastAsia="es-ES"/>
-        </w:rPr>
-      </w:pPr>
-    </w:p>
-    <w:p>
-      <w:pPr>
-        <w:tabs>
-          <w:tab w:val="left" w:pos="916"/>
-          <w:tab w:val="left" w:pos="1832"/>
-          <w:tab w:val="left" w:pos="2748"/>
-          <w:tab w:val="left" w:pos="3664"/>
-          <w:tab w:val="left" w:pos="4580"/>
-          <w:tab w:val="left" w:pos="5496"/>
-          <w:tab w:val="left" w:pos="6412"/>
-          <w:tab w:val="left" w:pos="7328"/>
-          <w:tab w:val="left" w:pos="8244"/>
-          <w:tab w:val="left" w:pos="9160"/>
-          <w:tab w:val="left" w:pos="10076"/>
-          <w:tab w:val="left" w:pos="10992"/>
-          <w:tab w:val="left" w:pos="11908"/>
-          <w:tab w:val="left" w:pos="12824"/>
-          <w:tab w:val="left" w:pos="13740"/>
-          <w:tab w:val="left" w:pos="14656"/>
-        </w:tabs>
-        <w:spacing w:after="0" w:line="240" w:lineRule="auto"/>
-        <w:rPr>
-          <w:rFonts w:ascii="Courier New" w:eastAsia="Times New Roman" w:hAnsi="Courier New" w:cs="Courier New"/>
-          <w:sz w:val="20"/>
-          <w:szCs w:val="20"/>
-          <w:lang w:eastAsia="es-ES"/>
-        </w:rPr>
-      </w:pPr>
-      <w:r>
-        <w:rPr>
-          <w:rFonts w:ascii="Courier New" w:eastAsia="Times New Roman" w:hAnsi="Courier New" w:cs="Courier New"/>
-          <w:sz w:val="20"/>
-          <w:szCs w:val="20"/>
-          <w:lang w:eastAsia="es-ES"/>
+          <w:lang w:val="en-GB" w:eastAsia="es-ES"/>
+        </w:rPr>
+      </w:pPr>
+    </w:p>
+    <w:p>
+      <w:pPr>
+        <w:tabs>
+          <w:tab w:val="left" w:pos="916"/>
+          <w:tab w:val="left" w:pos="1832"/>
+          <w:tab w:val="left" w:pos="2748"/>
+          <w:tab w:val="left" w:pos="3664"/>
+          <w:tab w:val="left" w:pos="4580"/>
+          <w:tab w:val="left" w:pos="5496"/>
+          <w:tab w:val="left" w:pos="6412"/>
+          <w:tab w:val="left" w:pos="7328"/>
+          <w:tab w:val="left" w:pos="8244"/>
+          <w:tab w:val="left" w:pos="9160"/>
+          <w:tab w:val="left" w:pos="10076"/>
+          <w:tab w:val="left" w:pos="10992"/>
+          <w:tab w:val="left" w:pos="11908"/>
+          <w:tab w:val="left" w:pos="12824"/>
+          <w:tab w:val="left" w:pos="13740"/>
+          <w:tab w:val="left" w:pos="14656"/>
+        </w:tabs>
+        <w:spacing w:after="0" w:line="240" w:lineRule="auto"/>
+        <w:rPr>
+          <w:rFonts w:ascii="Courier New" w:eastAsia="Times New Roman" w:hAnsi="Courier New" w:cs="Courier New"/>
+          <w:sz w:val="20"/>
+          <w:szCs w:val="20"/>
+          <w:lang w:val="en-GB" w:eastAsia="es-ES"/>
+        </w:rPr>
+      </w:pPr>
+      <w:r>
+        <w:rPr>
+          <w:rFonts w:ascii="Courier New" w:eastAsia="Times New Roman" w:hAnsi="Courier New" w:cs="Courier New"/>
+          <w:sz w:val="20"/>
+          <w:szCs w:val="20"/>
+          <w:lang w:val="en-GB" w:eastAsia="es-ES"/>
         </w:rPr>
         <w:t>CREATE DATABASE Com5600G03_v2;</w:t>
       </w:r>
@@ -798,6 +798,44 @@
           <w:rFonts w:ascii="Courier New" w:eastAsia="Times New Roman" w:hAnsi="Courier New" w:cs="Courier New"/>
           <w:sz w:val="20"/>
           <w:szCs w:val="20"/>
+          <w:lang w:val="es-AR" w:eastAsia="es-ES"/>
+        </w:rPr>
+      </w:pPr>
+      <w:r>
+        <w:rPr>
+          <w:rFonts w:ascii="Courier New" w:eastAsia="Times New Roman" w:hAnsi="Courier New" w:cs="Courier New"/>
+          <w:sz w:val="20"/>
+          <w:szCs w:val="20"/>
+          <w:lang w:val="es-AR" w:eastAsia="es-ES"/>
+        </w:rPr>
+        <w:t>CREATE SCHEMA Ven;</w:t>
+      </w:r>
+    </w:p>
+    <w:p>
+      <w:pPr>
+        <w:tabs>
+          <w:tab w:val="left" w:pos="916"/>
+          <w:tab w:val="left" w:pos="1832"/>
+          <w:tab w:val="left" w:pos="2748"/>
+          <w:tab w:val="left" w:pos="3664"/>
+          <w:tab w:val="left" w:pos="4580"/>
+          <w:tab w:val="left" w:pos="5496"/>
+          <w:tab w:val="left" w:pos="6412"/>
+          <w:tab w:val="left" w:pos="7328"/>
+          <w:tab w:val="left" w:pos="8244"/>
+          <w:tab w:val="left" w:pos="9160"/>
+          <w:tab w:val="left" w:pos="10076"/>
+          <w:tab w:val="left" w:pos="10992"/>
+          <w:tab w:val="left" w:pos="11908"/>
+          <w:tab w:val="left" w:pos="12824"/>
+          <w:tab w:val="left" w:pos="13740"/>
+          <w:tab w:val="left" w:pos="14656"/>
+        </w:tabs>
+        <w:spacing w:after="0" w:line="240" w:lineRule="auto"/>
+        <w:rPr>
+          <w:rFonts w:ascii="Courier New" w:eastAsia="Times New Roman" w:hAnsi="Courier New" w:cs="Courier New"/>
+          <w:sz w:val="20"/>
+          <w:szCs w:val="20"/>
           <w:lang w:val="en-US" w:eastAsia="es-ES"/>
         </w:rPr>
       </w:pPr>
@@ -808,7 +846,7 @@
           <w:szCs w:val="20"/>
           <w:lang w:val="en-US" w:eastAsia="es-ES"/>
         </w:rPr>
-        <w:t>CREATE SCHEMA Ven;</w:t>
+        <w:t>GO</w:t>
       </w:r>
     </w:p>
     <w:p>
@@ -839,13 +877,80 @@
           <w:lang w:val="en-US" w:eastAsia="es-ES"/>
         </w:rPr>
       </w:pPr>
-      <w:r>
+    </w:p>
+    <w:p>
+      <w:pPr>
+        <w:tabs>
+          <w:tab w:val="left" w:pos="916"/>
+          <w:tab w:val="left" w:pos="1832"/>
+          <w:tab w:val="left" w:pos="2748"/>
+          <w:tab w:val="left" w:pos="3664"/>
+          <w:tab w:val="left" w:pos="4580"/>
+          <w:tab w:val="left" w:pos="5496"/>
+          <w:tab w:val="left" w:pos="6412"/>
+          <w:tab w:val="left" w:pos="7328"/>
+          <w:tab w:val="left" w:pos="8244"/>
+          <w:tab w:val="left" w:pos="9160"/>
+          <w:tab w:val="left" w:pos="10076"/>
+          <w:tab w:val="left" w:pos="10992"/>
+          <w:tab w:val="left" w:pos="11908"/>
+          <w:tab w:val="left" w:pos="12824"/>
+          <w:tab w:val="left" w:pos="13740"/>
+          <w:tab w:val="left" w:pos="14656"/>
+        </w:tabs>
+        <w:spacing w:after="0" w:line="240" w:lineRule="auto"/>
         <w:rPr>
           <w:rFonts w:ascii="Courier New" w:eastAsia="Times New Roman" w:hAnsi="Courier New" w:cs="Courier New"/>
           <w:sz w:val="20"/>
           <w:szCs w:val="20"/>
           <w:lang w:val="en-US" w:eastAsia="es-ES"/>
         </w:rPr>
+      </w:pPr>
+      <w:r>
+        <w:rPr>
+          <w:rFonts w:ascii="Courier New" w:eastAsia="Times New Roman" w:hAnsi="Courier New" w:cs="Courier New"/>
+          <w:sz w:val="20"/>
+          <w:szCs w:val="20"/>
+          <w:lang w:val="en-US" w:eastAsia="es-ES"/>
+        </w:rPr>
+        <w:t>CREATE SCHEMA Prod;</w:t>
+      </w:r>
+    </w:p>
+    <w:p>
+      <w:pPr>
+        <w:tabs>
+          <w:tab w:val="left" w:pos="916"/>
+          <w:tab w:val="left" w:pos="1832"/>
+          <w:tab w:val="left" w:pos="2748"/>
+          <w:tab w:val="left" w:pos="3664"/>
+          <w:tab w:val="left" w:pos="4580"/>
+          <w:tab w:val="left" w:pos="5496"/>
+          <w:tab w:val="left" w:pos="6412"/>
+          <w:tab w:val="left" w:pos="7328"/>
+          <w:tab w:val="left" w:pos="8244"/>
+          <w:tab w:val="left" w:pos="9160"/>
+          <w:tab w:val="left" w:pos="10076"/>
+          <w:tab w:val="left" w:pos="10992"/>
+          <w:tab w:val="left" w:pos="11908"/>
+          <w:tab w:val="left" w:pos="12824"/>
+          <w:tab w:val="left" w:pos="13740"/>
+          <w:tab w:val="left" w:pos="14656"/>
+        </w:tabs>
+        <w:spacing w:after="0" w:line="240" w:lineRule="auto"/>
+        <w:rPr>
+          <w:rFonts w:ascii="Courier New" w:eastAsia="Times New Roman" w:hAnsi="Courier New" w:cs="Courier New"/>
+          <w:sz w:val="20"/>
+          <w:szCs w:val="20"/>
+          <w:lang w:val="en-GB" w:eastAsia="es-ES"/>
+        </w:rPr>
+      </w:pPr>
+      <w:r>
+        <w:rPr>
+          <w:rFonts w:ascii="Courier New" w:eastAsia="Times New Roman" w:hAnsi="Courier New" w:cs="Courier New"/>
+          <w:sz w:val="20"/>
+          <w:szCs w:val="20"/>
+          <w:lang w:val="en-GB" w:eastAsia="es-ES"/>
+        </w:rPr>
         <w:t>GO</w:t>
       </w:r>
     </w:p>
@@ -874,171 +979,46 @@
           <w:rFonts w:ascii="Courier New" w:eastAsia="Times New Roman" w:hAnsi="Courier New" w:cs="Courier New"/>
           <w:sz w:val="20"/>
           <w:szCs w:val="20"/>
-          <w:lang w:val="en-US" w:eastAsia="es-ES"/>
-        </w:rPr>
-      </w:pPr>
-    </w:p>
-    <w:p>
-      <w:pPr>
-        <w:tabs>
-          <w:tab w:val="left" w:pos="916"/>
-          <w:tab w:val="left" w:pos="1832"/>
-          <w:tab w:val="left" w:pos="2748"/>
-          <w:tab w:val="left" w:pos="3664"/>
-          <w:tab w:val="left" w:pos="4580"/>
-          <w:tab w:val="left" w:pos="5496"/>
-          <w:tab w:val="left" w:pos="6412"/>
-          <w:tab w:val="left" w:pos="7328"/>
-          <w:tab w:val="left" w:pos="8244"/>
-          <w:tab w:val="left" w:pos="9160"/>
-          <w:tab w:val="left" w:pos="10076"/>
-          <w:tab w:val="left" w:pos="10992"/>
-          <w:tab w:val="left" w:pos="11908"/>
-          <w:tab w:val="left" w:pos="12824"/>
-          <w:tab w:val="left" w:pos="13740"/>
-          <w:tab w:val="left" w:pos="14656"/>
-        </w:tabs>
-        <w:spacing w:after="0" w:line="240" w:lineRule="auto"/>
-        <w:rPr>
-          <w:rFonts w:ascii="Courier New" w:eastAsia="Times New Roman" w:hAnsi="Courier New" w:cs="Courier New"/>
-          <w:sz w:val="20"/>
-          <w:szCs w:val="20"/>
-          <w:lang w:val="en-US" w:eastAsia="es-ES"/>
-        </w:rPr>
-      </w:pPr>
-      <w:r>
-        <w:rPr>
-          <w:rFonts w:ascii="Courier New" w:eastAsia="Times New Roman" w:hAnsi="Courier New" w:cs="Courier New"/>
-          <w:sz w:val="20"/>
-          <w:szCs w:val="20"/>
-          <w:lang w:val="en-US" w:eastAsia="es-ES"/>
-        </w:rPr>
-        <w:t>CREATE SCHEMA Prod;</w:t>
-      </w:r>
-    </w:p>
-    <w:p>
-      <w:pPr>
-        <w:tabs>
-          <w:tab w:val="left" w:pos="916"/>
-          <w:tab w:val="left" w:pos="1832"/>
-          <w:tab w:val="left" w:pos="2748"/>
-          <w:tab w:val="left" w:pos="3664"/>
-          <w:tab w:val="left" w:pos="4580"/>
-          <w:tab w:val="left" w:pos="5496"/>
-          <w:tab w:val="left" w:pos="6412"/>
-          <w:tab w:val="left" w:pos="7328"/>
-          <w:tab w:val="left" w:pos="8244"/>
-          <w:tab w:val="left" w:pos="9160"/>
-          <w:tab w:val="left" w:pos="10076"/>
-          <w:tab w:val="left" w:pos="10992"/>
-          <w:tab w:val="left" w:pos="11908"/>
-          <w:tab w:val="left" w:pos="12824"/>
-          <w:tab w:val="left" w:pos="13740"/>
-          <w:tab w:val="left" w:pos="14656"/>
-        </w:tabs>
-        <w:spacing w:after="0" w:line="240" w:lineRule="auto"/>
-        <w:rPr>
-          <w:rFonts w:ascii="Courier New" w:eastAsia="Times New Roman" w:hAnsi="Courier New" w:cs="Courier New"/>
-          <w:sz w:val="20"/>
-          <w:szCs w:val="20"/>
-          <w:lang w:eastAsia="es-ES"/>
-        </w:rPr>
-      </w:pPr>
-      <w:r>
-        <w:rPr>
-          <w:rFonts w:ascii="Courier New" w:eastAsia="Times New Roman" w:hAnsi="Courier New" w:cs="Courier New"/>
-          <w:sz w:val="20"/>
-          <w:szCs w:val="20"/>
-          <w:lang w:eastAsia="es-ES"/>
-        </w:rPr>
-        <w:t>GO</w:t>
-      </w:r>
-    </w:p>
-    <w:p>
-      <w:pPr>
-        <w:tabs>
-          <w:tab w:val="left" w:pos="916"/>
-          <w:tab w:val="left" w:pos="1832"/>
-          <w:tab w:val="left" w:pos="2748"/>
-          <w:tab w:val="left" w:pos="3664"/>
-          <w:tab w:val="left" w:pos="4580"/>
-          <w:tab w:val="left" w:pos="5496"/>
-          <w:tab w:val="left" w:pos="6412"/>
-          <w:tab w:val="left" w:pos="7328"/>
-          <w:tab w:val="left" w:pos="8244"/>
-          <w:tab w:val="left" w:pos="9160"/>
-          <w:tab w:val="left" w:pos="10076"/>
-          <w:tab w:val="left" w:pos="10992"/>
-          <w:tab w:val="left" w:pos="11908"/>
-          <w:tab w:val="left" w:pos="12824"/>
-          <w:tab w:val="left" w:pos="13740"/>
-          <w:tab w:val="left" w:pos="14656"/>
-        </w:tabs>
-        <w:spacing w:after="0" w:line="240" w:lineRule="auto"/>
-        <w:rPr>
-          <w:rFonts w:ascii="Courier New" w:eastAsia="Times New Roman" w:hAnsi="Courier New" w:cs="Courier New"/>
-          <w:sz w:val="20"/>
-          <w:szCs w:val="20"/>
-          <w:lang w:eastAsia="es-ES"/>
-        </w:rPr>
-      </w:pPr>
-    </w:p>
-    <w:p>
-      <w:pPr>
-        <w:tabs>
-          <w:tab w:val="left" w:pos="916"/>
-          <w:tab w:val="left" w:pos="1832"/>
-          <w:tab w:val="left" w:pos="2748"/>
-          <w:tab w:val="left" w:pos="3664"/>
-          <w:tab w:val="left" w:pos="4580"/>
-          <w:tab w:val="left" w:pos="5496"/>
-          <w:tab w:val="left" w:pos="6412"/>
-          <w:tab w:val="left" w:pos="7328"/>
-          <w:tab w:val="left" w:pos="8244"/>
-          <w:tab w:val="left" w:pos="9160"/>
-          <w:tab w:val="left" w:pos="10076"/>
-          <w:tab w:val="left" w:pos="10992"/>
-          <w:tab w:val="left" w:pos="11908"/>
-          <w:tab w:val="left" w:pos="12824"/>
-          <w:tab w:val="left" w:pos="13740"/>
-          <w:tab w:val="left" w:pos="14656"/>
-        </w:tabs>
-        <w:spacing w:after="0" w:line="240" w:lineRule="auto"/>
-        <w:rPr>
-          <w:rFonts w:ascii="Courier New" w:eastAsia="Times New Roman" w:hAnsi="Courier New" w:cs="Courier New"/>
-          <w:sz w:val="20"/>
-          <w:szCs w:val="20"/>
-          <w:lang w:eastAsia="es-ES"/>
-        </w:rPr>
-      </w:pPr>
-      <w:r>
-        <w:rPr>
-          <w:rFonts w:ascii="Courier New" w:eastAsia="Times New Roman" w:hAnsi="Courier New" w:cs="Courier New"/>
-          <w:sz w:val="20"/>
-          <w:szCs w:val="20"/>
-          <w:lang w:eastAsia="es-ES"/>
-        </w:rPr>
-        <w:t xml:space="preserve">CREATE SCHEMA </w:t>
-      </w:r>
-      <w:proofErr w:type="spellStart"/>
-      <w:r>
-        <w:rPr>
-          <w:rFonts w:ascii="Courier New" w:eastAsia="Times New Roman" w:hAnsi="Courier New" w:cs="Courier New"/>
-          <w:sz w:val="20"/>
-          <w:szCs w:val="20"/>
-          <w:lang w:eastAsia="es-ES"/>
-        </w:rPr>
-        <w:t>Info</w:t>
-      </w:r>
-      <w:proofErr w:type="spellEnd"/>
-      <w:r>
-        <w:rPr>
-          <w:rFonts w:ascii="Courier New" w:eastAsia="Times New Roman" w:hAnsi="Courier New" w:cs="Courier New"/>
-          <w:sz w:val="20"/>
-          <w:szCs w:val="20"/>
-          <w:lang w:eastAsia="es-ES"/>
-        </w:rPr>
-        <w:t>;</w:t>
+          <w:lang w:val="en-GB" w:eastAsia="es-ES"/>
+        </w:rPr>
+      </w:pPr>
+    </w:p>
+    <w:p>
+      <w:pPr>
+        <w:tabs>
+          <w:tab w:val="left" w:pos="916"/>
+          <w:tab w:val="left" w:pos="1832"/>
+          <w:tab w:val="left" w:pos="2748"/>
+          <w:tab w:val="left" w:pos="3664"/>
+          <w:tab w:val="left" w:pos="4580"/>
+          <w:tab w:val="left" w:pos="5496"/>
+          <w:tab w:val="left" w:pos="6412"/>
+          <w:tab w:val="left" w:pos="7328"/>
+          <w:tab w:val="left" w:pos="8244"/>
+          <w:tab w:val="left" w:pos="9160"/>
+          <w:tab w:val="left" w:pos="10076"/>
+          <w:tab w:val="left" w:pos="10992"/>
+          <w:tab w:val="left" w:pos="11908"/>
+          <w:tab w:val="left" w:pos="12824"/>
+          <w:tab w:val="left" w:pos="13740"/>
+          <w:tab w:val="left" w:pos="14656"/>
+        </w:tabs>
+        <w:spacing w:after="0" w:line="240" w:lineRule="auto"/>
+        <w:rPr>
+          <w:rFonts w:ascii="Courier New" w:eastAsia="Times New Roman" w:hAnsi="Courier New" w:cs="Courier New"/>
+          <w:sz w:val="20"/>
+          <w:szCs w:val="20"/>
+          <w:lang w:val="en-GB" w:eastAsia="es-ES"/>
+        </w:rPr>
+      </w:pPr>
+      <w:r>
+        <w:rPr>
+          <w:rFonts w:ascii="Courier New" w:eastAsia="Times New Roman" w:hAnsi="Courier New" w:cs="Courier New"/>
+          <w:sz w:val="20"/>
+          <w:szCs w:val="20"/>
+          <w:lang w:val="en-GB" w:eastAsia="es-ES"/>
+        </w:rPr>
+        <w:t>CREATE SCHEMA Info;</w:t>
       </w:r>
     </w:p>
     <w:p>
@@ -1220,16 +1200,16 @@
           <w:rFonts w:ascii="Courier New" w:eastAsia="Times New Roman" w:hAnsi="Courier New" w:cs="Courier New"/>
           <w:sz w:val="20"/>
           <w:szCs w:val="20"/>
-          <w:lang w:eastAsia="es-ES"/>
-        </w:rPr>
-      </w:pPr>
-      <w:proofErr w:type="spellStart"/>
-      <w:r>
-        <w:rPr>
-          <w:rFonts w:ascii="Courier New" w:eastAsia="Times New Roman" w:hAnsi="Courier New" w:cs="Courier New"/>
-          <w:sz w:val="20"/>
-          <w:szCs w:val="20"/>
-          <w:lang w:eastAsia="es-ES"/>
+          <w:lang w:val="en-GB" w:eastAsia="es-ES"/>
+        </w:rPr>
+      </w:pPr>
+      <w:proofErr w:type="spellStart"/>
+      <w:r>
+        <w:rPr>
+          <w:rFonts w:ascii="Courier New" w:eastAsia="Times New Roman" w:hAnsi="Courier New" w:cs="Courier New"/>
+          <w:sz w:val="20"/>
+          <w:szCs w:val="20"/>
+          <w:lang w:val="en-GB" w:eastAsia="es-ES"/>
         </w:rPr>
         <w:t>sql</w:t>
       </w:r>
@@ -1261,7 +1241,7 @@
           <w:rFonts w:ascii="Courier New" w:eastAsia="Times New Roman" w:hAnsi="Courier New" w:cs="Courier New"/>
           <w:sz w:val="20"/>
           <w:szCs w:val="20"/>
-          <w:lang w:eastAsia="es-ES"/>
+          <w:lang w:val="en-GB" w:eastAsia="es-ES"/>
         </w:rPr>
       </w:pPr>
     </w:p>
@@ -1291,15 +1271,15 @@
           <w:rFonts w:ascii="Courier New" w:eastAsia="Times New Roman" w:hAnsi="Courier New" w:cs="Courier New"/>
           <w:sz w:val="20"/>
           <w:szCs w:val="20"/>
-          <w:lang w:eastAsia="es-ES"/>
-        </w:rPr>
-      </w:pPr>
-      <w:r>
-        <w:rPr>
-          <w:rFonts w:ascii="Courier New" w:eastAsia="Times New Roman" w:hAnsi="Courier New" w:cs="Courier New"/>
-          <w:sz w:val="20"/>
-          <w:szCs w:val="20"/>
-          <w:lang w:eastAsia="es-ES"/>
+          <w:lang w:val="en-GB" w:eastAsia="es-ES"/>
+        </w:rPr>
+      </w:pPr>
+      <w:r>
+        <w:rPr>
+          <w:rFonts w:ascii="Courier New" w:eastAsia="Times New Roman" w:hAnsi="Courier New" w:cs="Courier New"/>
+          <w:sz w:val="20"/>
+          <w:szCs w:val="20"/>
+          <w:lang w:val="en-GB" w:eastAsia="es-ES"/>
         </w:rPr>
         <w:t xml:space="preserve">CREATE TABLE </w:t>
       </w:r>
@@ -1309,7 +1289,7 @@
           <w:rFonts w:ascii="Courier New" w:eastAsia="Times New Roman" w:hAnsi="Courier New" w:cs="Courier New"/>
           <w:sz w:val="20"/>
           <w:szCs w:val="20"/>
-          <w:lang w:eastAsia="es-ES"/>
+          <w:lang w:val="en-GB" w:eastAsia="es-ES"/>
         </w:rPr>
         <w:t>Info.Sucursal</w:t>
       </w:r>
@@ -1319,7 +1299,7 @@
           <w:rFonts w:ascii="Courier New" w:eastAsia="Times New Roman" w:hAnsi="Courier New" w:cs="Courier New"/>
           <w:sz w:val="20"/>
           <w:szCs w:val="20"/>
-          <w:lang w:eastAsia="es-ES"/>
+          <w:lang w:val="en-GB" w:eastAsia="es-ES"/>
         </w:rPr>
         <w:t xml:space="preserve"> (</w:t>
       </w:r>
@@ -1358,7 +1338,7 @@
           <w:rFonts w:ascii="Courier New" w:eastAsia="Times New Roman" w:hAnsi="Courier New" w:cs="Courier New"/>
           <w:sz w:val="20"/>
           <w:szCs w:val="20"/>
-          <w:lang w:eastAsia="es-ES"/>
+          <w:lang w:val="en-GB" w:eastAsia="es-ES"/>
         </w:rPr>
         <w:t xml:space="preserve">    </w:t>
       </w:r>
@@ -1380,7 +1360,27 @@
           <w:szCs w:val="20"/>
           <w:lang w:val="en-US" w:eastAsia="es-ES"/>
         </w:rPr>
-        <w:t xml:space="preserve"> int identity(1,1) primary key,</w:t>
+        <w:t xml:space="preserve"> </w:t>
+      </w:r>
+      <w:proofErr w:type="spellStart"/>
+      <w:r>
+        <w:rPr>
+          <w:rFonts w:ascii="Courier New" w:eastAsia="Times New Roman" w:hAnsi="Courier New" w:cs="Courier New"/>
+          <w:sz w:val="20"/>
+          <w:szCs w:val="20"/>
+          <w:lang w:val="en-US" w:eastAsia="es-ES"/>
+        </w:rPr>
+        <w:t>int</w:t>
+      </w:r>
+      <w:proofErr w:type="spellEnd"/>
+      <w:r>
+        <w:rPr>
+          <w:rFonts w:ascii="Courier New" w:eastAsia="Times New Roman" w:hAnsi="Courier New" w:cs="Courier New"/>
+          <w:sz w:val="20"/>
+          <w:szCs w:val="20"/>
+          <w:lang w:val="en-US" w:eastAsia="es-ES"/>
+        </w:rPr>
+        <w:t xml:space="preserve"> identity(1,1) primary key,</w:t>
       </w:r>
     </w:p>
     <w:p>
@@ -2079,16 +2079,16 @@
           <w:rFonts w:ascii="Courier New" w:eastAsia="Times New Roman" w:hAnsi="Courier New" w:cs="Courier New"/>
           <w:sz w:val="20"/>
           <w:szCs w:val="20"/>
-          <w:lang w:eastAsia="es-ES"/>
-        </w:rPr>
-      </w:pPr>
-      <w:proofErr w:type="spellStart"/>
-      <w:r>
-        <w:rPr>
-          <w:rFonts w:ascii="Courier New" w:eastAsia="Times New Roman" w:hAnsi="Courier New" w:cs="Courier New"/>
-          <w:sz w:val="20"/>
-          <w:szCs w:val="20"/>
-          <w:lang w:eastAsia="es-ES"/>
+          <w:lang w:val="en-GB" w:eastAsia="es-ES"/>
+        </w:rPr>
+      </w:pPr>
+      <w:proofErr w:type="spellStart"/>
+      <w:r>
+        <w:rPr>
+          <w:rFonts w:ascii="Courier New" w:eastAsia="Times New Roman" w:hAnsi="Courier New" w:cs="Courier New"/>
+          <w:sz w:val="20"/>
+          <w:szCs w:val="20"/>
+          <w:lang w:val="en-GB" w:eastAsia="es-ES"/>
         </w:rPr>
         <w:t>sql</w:t>
       </w:r>
@@ -2120,7 +2120,7 @@
           <w:rFonts w:ascii="Courier New" w:eastAsia="Times New Roman" w:hAnsi="Courier New" w:cs="Courier New"/>
           <w:sz w:val="20"/>
           <w:szCs w:val="20"/>
-          <w:lang w:eastAsia="es-ES"/>
+          <w:lang w:val="en-GB" w:eastAsia="es-ES"/>
         </w:rPr>
       </w:pPr>
     </w:p>
@@ -2150,15 +2150,15 @@
           <w:rFonts w:ascii="Courier New" w:eastAsia="Times New Roman" w:hAnsi="Courier New" w:cs="Courier New"/>
           <w:sz w:val="20"/>
           <w:szCs w:val="20"/>
-          <w:lang w:eastAsia="es-ES"/>
-        </w:rPr>
-      </w:pPr>
-      <w:r>
-        <w:rPr>
-          <w:rFonts w:ascii="Courier New" w:eastAsia="Times New Roman" w:hAnsi="Courier New" w:cs="Courier New"/>
-          <w:sz w:val="20"/>
-          <w:szCs w:val="20"/>
-          <w:lang w:eastAsia="es-ES"/>
+          <w:lang w:val="en-GB" w:eastAsia="es-ES"/>
+        </w:rPr>
+      </w:pPr>
+      <w:r>
+        <w:rPr>
+          <w:rFonts w:ascii="Courier New" w:eastAsia="Times New Roman" w:hAnsi="Courier New" w:cs="Courier New"/>
+          <w:sz w:val="20"/>
+          <w:szCs w:val="20"/>
+          <w:lang w:val="en-GB" w:eastAsia="es-ES"/>
         </w:rPr>
         <w:t xml:space="preserve">CREATE TABLE </w:t>
       </w:r>
@@ -2168,7 +2168,7 @@
           <w:rFonts w:ascii="Courier New" w:eastAsia="Times New Roman" w:hAnsi="Courier New" w:cs="Courier New"/>
           <w:sz w:val="20"/>
           <w:szCs w:val="20"/>
-          <w:lang w:eastAsia="es-ES"/>
+          <w:lang w:val="en-GB" w:eastAsia="es-ES"/>
         </w:rPr>
         <w:t>Info.Empleado</w:t>
       </w:r>
@@ -2178,7 +2178,7 @@
           <w:rFonts w:ascii="Courier New" w:eastAsia="Times New Roman" w:hAnsi="Courier New" w:cs="Courier New"/>
           <w:sz w:val="20"/>
           <w:szCs w:val="20"/>
-          <w:lang w:eastAsia="es-ES"/>
+          <w:lang w:val="en-GB" w:eastAsia="es-ES"/>
         </w:rPr>
         <w:t xml:space="preserve"> (</w:t>
       </w:r>
@@ -2217,7 +2217,7 @@
           <w:rFonts w:ascii="Courier New" w:eastAsia="Times New Roman" w:hAnsi="Courier New" w:cs="Courier New"/>
           <w:sz w:val="20"/>
           <w:szCs w:val="20"/>
-          <w:lang w:eastAsia="es-ES"/>
+          <w:lang w:val="en-GB" w:eastAsia="es-ES"/>
         </w:rPr>
         <w:t xml:space="preserve">    </w:t>
       </w:r>
@@ -2239,7 +2239,27 @@
           <w:szCs w:val="20"/>
           <w:lang w:val="en-US" w:eastAsia="es-ES"/>
         </w:rPr>
-        <w:t xml:space="preserve"> int identity(257020,1) primary key,</w:t>
+        <w:t xml:space="preserve"> </w:t>
+      </w:r>
+      <w:proofErr w:type="spellStart"/>
+      <w:r>
+        <w:rPr>
+          <w:rFonts w:ascii="Courier New" w:eastAsia="Times New Roman" w:hAnsi="Courier New" w:cs="Courier New"/>
+          <w:sz w:val="20"/>
+          <w:szCs w:val="20"/>
+          <w:lang w:val="en-US" w:eastAsia="es-ES"/>
+        </w:rPr>
+        <w:t>int</w:t>
+      </w:r>
+      <w:proofErr w:type="spellEnd"/>
+      <w:r>
+        <w:rPr>
+          <w:rFonts w:ascii="Courier New" w:eastAsia="Times New Roman" w:hAnsi="Courier New" w:cs="Courier New"/>
+          <w:sz w:val="20"/>
+          <w:szCs w:val="20"/>
+          <w:lang w:val="en-US" w:eastAsia="es-ES"/>
+        </w:rPr>
+        <w:t xml:space="preserve"> identity(257020,1) primary key,</w:t>
       </w:r>
     </w:p>
     <w:p>
@@ -3332,16 +3352,16 @@
           <w:rFonts w:ascii="Courier New" w:eastAsia="Times New Roman" w:hAnsi="Courier New" w:cs="Courier New"/>
           <w:sz w:val="20"/>
           <w:szCs w:val="20"/>
-          <w:lang w:eastAsia="es-ES"/>
-        </w:rPr>
-      </w:pPr>
-      <w:proofErr w:type="spellStart"/>
-      <w:r>
-        <w:rPr>
-          <w:rFonts w:ascii="Courier New" w:eastAsia="Times New Roman" w:hAnsi="Courier New" w:cs="Courier New"/>
-          <w:sz w:val="20"/>
-          <w:szCs w:val="20"/>
-          <w:lang w:eastAsia="es-ES"/>
+          <w:lang w:val="en-GB" w:eastAsia="es-ES"/>
+        </w:rPr>
+      </w:pPr>
+      <w:proofErr w:type="spellStart"/>
+      <w:r>
+        <w:rPr>
+          <w:rFonts w:ascii="Courier New" w:eastAsia="Times New Roman" w:hAnsi="Courier New" w:cs="Courier New"/>
+          <w:sz w:val="20"/>
+          <w:szCs w:val="20"/>
+          <w:lang w:val="en-GB" w:eastAsia="es-ES"/>
         </w:rPr>
         <w:t>sql</w:t>
       </w:r>
@@ -3373,7 +3393,7 @@
           <w:rFonts w:ascii="Courier New" w:eastAsia="Times New Roman" w:hAnsi="Courier New" w:cs="Courier New"/>
           <w:sz w:val="20"/>
           <w:szCs w:val="20"/>
-          <w:lang w:eastAsia="es-ES"/>
+          <w:lang w:val="en-GB" w:eastAsia="es-ES"/>
         </w:rPr>
       </w:pPr>
     </w:p>
@@ -3403,15 +3423,15 @@
           <w:rFonts w:ascii="Courier New" w:eastAsia="Times New Roman" w:hAnsi="Courier New" w:cs="Courier New"/>
           <w:sz w:val="20"/>
           <w:szCs w:val="20"/>
-          <w:lang w:eastAsia="es-ES"/>
-        </w:rPr>
-      </w:pPr>
-      <w:r>
-        <w:rPr>
-          <w:rFonts w:ascii="Courier New" w:eastAsia="Times New Roman" w:hAnsi="Courier New" w:cs="Courier New"/>
-          <w:sz w:val="20"/>
-          <w:szCs w:val="20"/>
-          <w:lang w:eastAsia="es-ES"/>
+          <w:lang w:val="en-GB" w:eastAsia="es-ES"/>
+        </w:rPr>
+      </w:pPr>
+      <w:r>
+        <w:rPr>
+          <w:rFonts w:ascii="Courier New" w:eastAsia="Times New Roman" w:hAnsi="Courier New" w:cs="Courier New"/>
+          <w:sz w:val="20"/>
+          <w:szCs w:val="20"/>
+          <w:lang w:val="en-GB" w:eastAsia="es-ES"/>
         </w:rPr>
         <w:t xml:space="preserve">CREATE TABLE </w:t>
       </w:r>
@@ -3421,7 +3441,7 @@
           <w:rFonts w:ascii="Courier New" w:eastAsia="Times New Roman" w:hAnsi="Courier New" w:cs="Courier New"/>
           <w:sz w:val="20"/>
           <w:szCs w:val="20"/>
-          <w:lang w:eastAsia="es-ES"/>
+          <w:lang w:val="en-GB" w:eastAsia="es-ES"/>
         </w:rPr>
         <w:t>Info.MedioPago</w:t>
       </w:r>
@@ -3431,7 +3451,7 @@
           <w:rFonts w:ascii="Courier New" w:eastAsia="Times New Roman" w:hAnsi="Courier New" w:cs="Courier New"/>
           <w:sz w:val="20"/>
           <w:szCs w:val="20"/>
-          <w:lang w:eastAsia="es-ES"/>
+          <w:lang w:val="en-GB" w:eastAsia="es-ES"/>
         </w:rPr>
         <w:t xml:space="preserve"> (</w:t>
       </w:r>
@@ -3470,7 +3490,7 @@
           <w:rFonts w:ascii="Courier New" w:eastAsia="Times New Roman" w:hAnsi="Courier New" w:cs="Courier New"/>
           <w:sz w:val="20"/>
           <w:szCs w:val="20"/>
-          <w:lang w:eastAsia="es-ES"/>
+          <w:lang w:val="en-GB" w:eastAsia="es-ES"/>
         </w:rPr>
         <w:t xml:space="preserve">    </w:t>
       </w:r>
@@ -3492,7 +3512,27 @@
           <w:szCs w:val="20"/>
           <w:lang w:val="en-US" w:eastAsia="es-ES"/>
         </w:rPr>
-        <w:t xml:space="preserve"> int identity (1,1) primary key,</w:t>
+        <w:t xml:space="preserve"> </w:t>
+      </w:r>
+      <w:proofErr w:type="spellStart"/>
+      <w:r>
+        <w:rPr>
+          <w:rFonts w:ascii="Courier New" w:eastAsia="Times New Roman" w:hAnsi="Courier New" w:cs="Courier New"/>
+          <w:sz w:val="20"/>
+          <w:szCs w:val="20"/>
+          <w:lang w:val="en-US" w:eastAsia="es-ES"/>
+        </w:rPr>
+        <w:t>int</w:t>
+      </w:r>
+      <w:proofErr w:type="spellEnd"/>
+      <w:r>
+        <w:rPr>
+          <w:rFonts w:ascii="Courier New" w:eastAsia="Times New Roman" w:hAnsi="Courier New" w:cs="Courier New"/>
+          <w:sz w:val="20"/>
+          <w:szCs w:val="20"/>
+          <w:lang w:val="en-US" w:eastAsia="es-ES"/>
+        </w:rPr>
+        <w:t xml:space="preserve"> identity (1,1) primary key,</w:t>
       </w:r>
     </w:p>
     <w:p>
@@ -3971,10 +4011,7 @@
         <w:t>Abrir Nueva Sucursal:</w:t>
       </w:r>
       <w:r>
-        <w:t xml:space="preserve"> </w:t>
-      </w:r>
-      <w:r>
-        <w:t>Documentación de Instalación y Configuración: Base de Datos Com5600G03_v2</w:t>
+        <w:t xml:space="preserve"> Documentación de Instalación y Configuración: Base de Datos Com5600G03_v2</w:t>
       </w:r>
     </w:p>
     <w:p>
@@ -4295,7 +4332,7 @@
           <w:lang w:eastAsia="es-ES"/>
         </w:rPr>
         <w:pict w14:anchorId="49C8A1C0">
-          <v:rect id="_x0000_i1041" style="width:0;height:1.5pt" o:hralign="center" o:hrstd="t" o:hr="t" fillcolor="#a0a0a0" stroked="f"/>
+          <v:rect id="_x0000_i1029" style="width:0;height:1.5pt" o:hralign="center" o:hrstd="t" o:hr="t" fillcolor="#a0a0a0" stroked="f"/>
         </w:pict>
       </w:r>
     </w:p>
@@ -4389,16 +4426,16 @@
           <w:rFonts w:ascii="Courier New" w:eastAsia="Times New Roman" w:hAnsi="Courier New" w:cs="Courier New"/>
           <w:sz w:val="20"/>
           <w:szCs w:val="20"/>
-          <w:lang w:eastAsia="es-ES"/>
-        </w:rPr>
-      </w:pPr>
-      <w:proofErr w:type="spellStart"/>
-      <w:r>
-        <w:rPr>
-          <w:rFonts w:ascii="Courier New" w:eastAsia="Times New Roman" w:hAnsi="Courier New" w:cs="Courier New"/>
-          <w:sz w:val="20"/>
-          <w:szCs w:val="20"/>
-          <w:lang w:eastAsia="es-ES"/>
+          <w:lang w:val="en-GB" w:eastAsia="es-ES"/>
+        </w:rPr>
+      </w:pPr>
+      <w:proofErr w:type="spellStart"/>
+      <w:r>
+        <w:rPr>
+          <w:rFonts w:ascii="Courier New" w:eastAsia="Times New Roman" w:hAnsi="Courier New" w:cs="Courier New"/>
+          <w:sz w:val="20"/>
+          <w:szCs w:val="20"/>
+          <w:lang w:val="en-GB" w:eastAsia="es-ES"/>
         </w:rPr>
         <w:t>sql</w:t>
       </w:r>
@@ -4429,44 +4466,44 @@
           <w:rFonts w:ascii="Courier New" w:eastAsia="Times New Roman" w:hAnsi="Courier New" w:cs="Courier New"/>
           <w:sz w:val="20"/>
           <w:szCs w:val="20"/>
-          <w:lang w:eastAsia="es-ES"/>
-        </w:rPr>
-      </w:pPr>
-    </w:p>
-    <w:p>
-      <w:pPr>
-        <w:tabs>
-          <w:tab w:val="left" w:pos="916"/>
-          <w:tab w:val="left" w:pos="1832"/>
-          <w:tab w:val="left" w:pos="2748"/>
-          <w:tab w:val="left" w:pos="3664"/>
-          <w:tab w:val="left" w:pos="4580"/>
-          <w:tab w:val="left" w:pos="5496"/>
-          <w:tab w:val="left" w:pos="6412"/>
-          <w:tab w:val="left" w:pos="7328"/>
-          <w:tab w:val="left" w:pos="8244"/>
-          <w:tab w:val="left" w:pos="9160"/>
-          <w:tab w:val="left" w:pos="10076"/>
-          <w:tab w:val="left" w:pos="10992"/>
-          <w:tab w:val="left" w:pos="11908"/>
-          <w:tab w:val="left" w:pos="12824"/>
-          <w:tab w:val="left" w:pos="13740"/>
-          <w:tab w:val="left" w:pos="14656"/>
-        </w:tabs>
-        <w:spacing w:after="0" w:line="240" w:lineRule="auto"/>
-        <w:rPr>
-          <w:rFonts w:ascii="Courier New" w:eastAsia="Times New Roman" w:hAnsi="Courier New" w:cs="Courier New"/>
-          <w:sz w:val="20"/>
-          <w:szCs w:val="20"/>
-          <w:lang w:eastAsia="es-ES"/>
-        </w:rPr>
-      </w:pPr>
-      <w:r>
-        <w:rPr>
-          <w:rFonts w:ascii="Courier New" w:eastAsia="Times New Roman" w:hAnsi="Courier New" w:cs="Courier New"/>
-          <w:sz w:val="20"/>
-          <w:szCs w:val="20"/>
-          <w:lang w:eastAsia="es-ES"/>
+          <w:lang w:val="en-GB" w:eastAsia="es-ES"/>
+        </w:rPr>
+      </w:pPr>
+    </w:p>
+    <w:p>
+      <w:pPr>
+        <w:tabs>
+          <w:tab w:val="left" w:pos="916"/>
+          <w:tab w:val="left" w:pos="1832"/>
+          <w:tab w:val="left" w:pos="2748"/>
+          <w:tab w:val="left" w:pos="3664"/>
+          <w:tab w:val="left" w:pos="4580"/>
+          <w:tab w:val="left" w:pos="5496"/>
+          <w:tab w:val="left" w:pos="6412"/>
+          <w:tab w:val="left" w:pos="7328"/>
+          <w:tab w:val="left" w:pos="8244"/>
+          <w:tab w:val="left" w:pos="9160"/>
+          <w:tab w:val="left" w:pos="10076"/>
+          <w:tab w:val="left" w:pos="10992"/>
+          <w:tab w:val="left" w:pos="11908"/>
+          <w:tab w:val="left" w:pos="12824"/>
+          <w:tab w:val="left" w:pos="13740"/>
+          <w:tab w:val="left" w:pos="14656"/>
+        </w:tabs>
+        <w:spacing w:after="0" w:line="240" w:lineRule="auto"/>
+        <w:rPr>
+          <w:rFonts w:ascii="Courier New" w:eastAsia="Times New Roman" w:hAnsi="Courier New" w:cs="Courier New"/>
+          <w:sz w:val="20"/>
+          <w:szCs w:val="20"/>
+          <w:lang w:val="en-GB" w:eastAsia="es-ES"/>
+        </w:rPr>
+      </w:pPr>
+      <w:r>
+        <w:rPr>
+          <w:rFonts w:ascii="Courier New" w:eastAsia="Times New Roman" w:hAnsi="Courier New" w:cs="Courier New"/>
+          <w:sz w:val="20"/>
+          <w:szCs w:val="20"/>
+          <w:lang w:val="en-GB" w:eastAsia="es-ES"/>
         </w:rPr>
         <w:t>CREATE DATABASE Com5600G03_v2;</w:t>
       </w:r>
@@ -4604,7 +4641,7 @@
           <w:lang w:eastAsia="es-ES"/>
         </w:rPr>
         <w:pict w14:anchorId="30F21313">
-          <v:rect id="_x0000_i1042" style="width:0;height:1.5pt" o:hralign="center" o:hrstd="t" o:hr="t" fillcolor="#a0a0a0" stroked="f"/>
+          <v:rect id="_x0000_i1030" style="width:0;height:1.5pt" o:hralign="center" o:hrstd="t" o:hr="t" fillcolor="#a0a0a0" stroked="f"/>
         </w:pict>
       </w:r>
     </w:p>
@@ -4747,6 +4784,44 @@
           <w:rFonts w:ascii="Courier New" w:eastAsia="Times New Roman" w:hAnsi="Courier New" w:cs="Courier New"/>
           <w:sz w:val="20"/>
           <w:szCs w:val="20"/>
+          <w:lang w:val="es-AR" w:eastAsia="es-ES"/>
+        </w:rPr>
+      </w:pPr>
+      <w:r>
+        <w:rPr>
+          <w:rFonts w:ascii="Courier New" w:eastAsia="Times New Roman" w:hAnsi="Courier New" w:cs="Courier New"/>
+          <w:sz w:val="20"/>
+          <w:szCs w:val="20"/>
+          <w:lang w:val="es-AR" w:eastAsia="es-ES"/>
+        </w:rPr>
+        <w:t>CREATE SCHEMA Ven;</w:t>
+      </w:r>
+    </w:p>
+    <w:p>
+      <w:pPr>
+        <w:tabs>
+          <w:tab w:val="left" w:pos="916"/>
+          <w:tab w:val="left" w:pos="1832"/>
+          <w:tab w:val="left" w:pos="2748"/>
+          <w:tab w:val="left" w:pos="3664"/>
+          <w:tab w:val="left" w:pos="4580"/>
+          <w:tab w:val="left" w:pos="5496"/>
+          <w:tab w:val="left" w:pos="6412"/>
+          <w:tab w:val="left" w:pos="7328"/>
+          <w:tab w:val="left" w:pos="8244"/>
+          <w:tab w:val="left" w:pos="9160"/>
+          <w:tab w:val="left" w:pos="10076"/>
+          <w:tab w:val="left" w:pos="10992"/>
+          <w:tab w:val="left" w:pos="11908"/>
+          <w:tab w:val="left" w:pos="12824"/>
+          <w:tab w:val="left" w:pos="13740"/>
+          <w:tab w:val="left" w:pos="14656"/>
+        </w:tabs>
+        <w:spacing w:after="0" w:line="240" w:lineRule="auto"/>
+        <w:rPr>
+          <w:rFonts w:ascii="Courier New" w:eastAsia="Times New Roman" w:hAnsi="Courier New" w:cs="Courier New"/>
+          <w:sz w:val="20"/>
+          <w:szCs w:val="20"/>
           <w:lang w:val="en-US" w:eastAsia="es-ES"/>
         </w:rPr>
       </w:pPr>
@@ -4757,7 +4832,7 @@
           <w:szCs w:val="20"/>
           <w:lang w:val="en-US" w:eastAsia="es-ES"/>
         </w:rPr>
-        <w:t>CREATE SCHEMA Ven;</w:t>
+        <w:t>GO</w:t>
       </w:r>
     </w:p>
     <w:p>
@@ -4788,13 +4863,80 @@
           <w:lang w:val="en-US" w:eastAsia="es-ES"/>
         </w:rPr>
       </w:pPr>
-      <w:r>
+    </w:p>
+    <w:p>
+      <w:pPr>
+        <w:tabs>
+          <w:tab w:val="left" w:pos="916"/>
+          <w:tab w:val="left" w:pos="1832"/>
+          <w:tab w:val="left" w:pos="2748"/>
+          <w:tab w:val="left" w:pos="3664"/>
+          <w:tab w:val="left" w:pos="4580"/>
+          <w:tab w:val="left" w:pos="5496"/>
+          <w:tab w:val="left" w:pos="6412"/>
+          <w:tab w:val="left" w:pos="7328"/>
+          <w:tab w:val="left" w:pos="8244"/>
+          <w:tab w:val="left" w:pos="9160"/>
+          <w:tab w:val="left" w:pos="10076"/>
+          <w:tab w:val="left" w:pos="10992"/>
+          <w:tab w:val="left" w:pos="11908"/>
+          <w:tab w:val="left" w:pos="12824"/>
+          <w:tab w:val="left" w:pos="13740"/>
+          <w:tab w:val="left" w:pos="14656"/>
+        </w:tabs>
+        <w:spacing w:after="0" w:line="240" w:lineRule="auto"/>
         <w:rPr>
           <w:rFonts w:ascii="Courier New" w:eastAsia="Times New Roman" w:hAnsi="Courier New" w:cs="Courier New"/>
           <w:sz w:val="20"/>
           <w:szCs w:val="20"/>
           <w:lang w:val="en-US" w:eastAsia="es-ES"/>
         </w:rPr>
+      </w:pPr>
+      <w:r>
+        <w:rPr>
+          <w:rFonts w:ascii="Courier New" w:eastAsia="Times New Roman" w:hAnsi="Courier New" w:cs="Courier New"/>
+          <w:sz w:val="20"/>
+          <w:szCs w:val="20"/>
+          <w:lang w:val="en-US" w:eastAsia="es-ES"/>
+        </w:rPr>
+        <w:t>CREATE SCHEMA Prod;</w:t>
+      </w:r>
+    </w:p>
+    <w:p>
+      <w:pPr>
+        <w:tabs>
+          <w:tab w:val="left" w:pos="916"/>
+          <w:tab w:val="left" w:pos="1832"/>
+          <w:tab w:val="left" w:pos="2748"/>
+          <w:tab w:val="left" w:pos="3664"/>
+          <w:tab w:val="left" w:pos="4580"/>
+          <w:tab w:val="left" w:pos="5496"/>
+          <w:tab w:val="left" w:pos="6412"/>
+          <w:tab w:val="left" w:pos="7328"/>
+          <w:tab w:val="left" w:pos="8244"/>
+          <w:tab w:val="left" w:pos="9160"/>
+          <w:tab w:val="left" w:pos="10076"/>
+          <w:tab w:val="left" w:pos="10992"/>
+          <w:tab w:val="left" w:pos="11908"/>
+          <w:tab w:val="left" w:pos="12824"/>
+          <w:tab w:val="left" w:pos="13740"/>
+          <w:tab w:val="left" w:pos="14656"/>
+        </w:tabs>
+        <w:spacing w:after="0" w:line="240" w:lineRule="auto"/>
+        <w:rPr>
+          <w:rFonts w:ascii="Courier New" w:eastAsia="Times New Roman" w:hAnsi="Courier New" w:cs="Courier New"/>
+          <w:sz w:val="20"/>
+          <w:szCs w:val="20"/>
+          <w:lang w:val="en-GB" w:eastAsia="es-ES"/>
+        </w:rPr>
+      </w:pPr>
+      <w:r>
+        <w:rPr>
+          <w:rFonts w:ascii="Courier New" w:eastAsia="Times New Roman" w:hAnsi="Courier New" w:cs="Courier New"/>
+          <w:sz w:val="20"/>
+          <w:szCs w:val="20"/>
+          <w:lang w:val="en-GB" w:eastAsia="es-ES"/>
+        </w:rPr>
         <w:t>GO</w:t>
       </w:r>
     </w:p>
@@ -4823,46 +4965,46 @@
           <w:rFonts w:ascii="Courier New" w:eastAsia="Times New Roman" w:hAnsi="Courier New" w:cs="Courier New"/>
           <w:sz w:val="20"/>
           <w:szCs w:val="20"/>
-          <w:lang w:val="en-US" w:eastAsia="es-ES"/>
-        </w:rPr>
-      </w:pPr>
-    </w:p>
-    <w:p>
-      <w:pPr>
-        <w:tabs>
-          <w:tab w:val="left" w:pos="916"/>
-          <w:tab w:val="left" w:pos="1832"/>
-          <w:tab w:val="left" w:pos="2748"/>
-          <w:tab w:val="left" w:pos="3664"/>
-          <w:tab w:val="left" w:pos="4580"/>
-          <w:tab w:val="left" w:pos="5496"/>
-          <w:tab w:val="left" w:pos="6412"/>
-          <w:tab w:val="left" w:pos="7328"/>
-          <w:tab w:val="left" w:pos="8244"/>
-          <w:tab w:val="left" w:pos="9160"/>
-          <w:tab w:val="left" w:pos="10076"/>
-          <w:tab w:val="left" w:pos="10992"/>
-          <w:tab w:val="left" w:pos="11908"/>
-          <w:tab w:val="left" w:pos="12824"/>
-          <w:tab w:val="left" w:pos="13740"/>
-          <w:tab w:val="left" w:pos="14656"/>
-        </w:tabs>
-        <w:spacing w:after="0" w:line="240" w:lineRule="auto"/>
-        <w:rPr>
-          <w:rFonts w:ascii="Courier New" w:eastAsia="Times New Roman" w:hAnsi="Courier New" w:cs="Courier New"/>
-          <w:sz w:val="20"/>
-          <w:szCs w:val="20"/>
-          <w:lang w:val="en-US" w:eastAsia="es-ES"/>
-        </w:rPr>
-      </w:pPr>
-      <w:r>
-        <w:rPr>
-          <w:rFonts w:ascii="Courier New" w:eastAsia="Times New Roman" w:hAnsi="Courier New" w:cs="Courier New"/>
-          <w:sz w:val="20"/>
-          <w:szCs w:val="20"/>
-          <w:lang w:val="en-US" w:eastAsia="es-ES"/>
-        </w:rPr>
-        <w:t>CREATE SCHEMA Prod;</w:t>
+          <w:lang w:val="en-GB" w:eastAsia="es-ES"/>
+        </w:rPr>
+      </w:pPr>
+    </w:p>
+    <w:p>
+      <w:pPr>
+        <w:tabs>
+          <w:tab w:val="left" w:pos="916"/>
+          <w:tab w:val="left" w:pos="1832"/>
+          <w:tab w:val="left" w:pos="2748"/>
+          <w:tab w:val="left" w:pos="3664"/>
+          <w:tab w:val="left" w:pos="4580"/>
+          <w:tab w:val="left" w:pos="5496"/>
+          <w:tab w:val="left" w:pos="6412"/>
+          <w:tab w:val="left" w:pos="7328"/>
+          <w:tab w:val="left" w:pos="8244"/>
+          <w:tab w:val="left" w:pos="9160"/>
+          <w:tab w:val="left" w:pos="10076"/>
+          <w:tab w:val="left" w:pos="10992"/>
+          <w:tab w:val="left" w:pos="11908"/>
+          <w:tab w:val="left" w:pos="12824"/>
+          <w:tab w:val="left" w:pos="13740"/>
+          <w:tab w:val="left" w:pos="14656"/>
+        </w:tabs>
+        <w:spacing w:after="0" w:line="240" w:lineRule="auto"/>
+        <w:rPr>
+          <w:rFonts w:ascii="Courier New" w:eastAsia="Times New Roman" w:hAnsi="Courier New" w:cs="Courier New"/>
+          <w:sz w:val="20"/>
+          <w:szCs w:val="20"/>
+          <w:lang w:val="en-GB" w:eastAsia="es-ES"/>
+        </w:rPr>
+      </w:pPr>
+      <w:r>
+        <w:rPr>
+          <w:rFonts w:ascii="Courier New" w:eastAsia="Times New Roman" w:hAnsi="Courier New" w:cs="Courier New"/>
+          <w:sz w:val="20"/>
+          <w:szCs w:val="20"/>
+          <w:lang w:val="en-GB" w:eastAsia="es-ES"/>
+        </w:rPr>
+        <w:t>CREATE SCHEMA Info;</w:t>
       </w:r>
     </w:p>
     <w:p>
@@ -4905,131 +5047,6 @@
     </w:p>
     <w:p>
       <w:pPr>
-        <w:tabs>
-          <w:tab w:val="left" w:pos="916"/>
-          <w:tab w:val="left" w:pos="1832"/>
-          <w:tab w:val="left" w:pos="2748"/>
-          <w:tab w:val="left" w:pos="3664"/>
-          <w:tab w:val="left" w:pos="4580"/>
-          <w:tab w:val="left" w:pos="5496"/>
-          <w:tab w:val="left" w:pos="6412"/>
-          <w:tab w:val="left" w:pos="7328"/>
-          <w:tab w:val="left" w:pos="8244"/>
-          <w:tab w:val="left" w:pos="9160"/>
-          <w:tab w:val="left" w:pos="10076"/>
-          <w:tab w:val="left" w:pos="10992"/>
-          <w:tab w:val="left" w:pos="11908"/>
-          <w:tab w:val="left" w:pos="12824"/>
-          <w:tab w:val="left" w:pos="13740"/>
-          <w:tab w:val="left" w:pos="14656"/>
-        </w:tabs>
-        <w:spacing w:after="0" w:line="240" w:lineRule="auto"/>
-        <w:rPr>
-          <w:rFonts w:ascii="Courier New" w:eastAsia="Times New Roman" w:hAnsi="Courier New" w:cs="Courier New"/>
-          <w:sz w:val="20"/>
-          <w:szCs w:val="20"/>
-          <w:lang w:eastAsia="es-ES"/>
-        </w:rPr>
-      </w:pPr>
-    </w:p>
-    <w:p>
-      <w:pPr>
-        <w:tabs>
-          <w:tab w:val="left" w:pos="916"/>
-          <w:tab w:val="left" w:pos="1832"/>
-          <w:tab w:val="left" w:pos="2748"/>
-          <w:tab w:val="left" w:pos="3664"/>
-          <w:tab w:val="left" w:pos="4580"/>
-          <w:tab w:val="left" w:pos="5496"/>
-          <w:tab w:val="left" w:pos="6412"/>
-          <w:tab w:val="left" w:pos="7328"/>
-          <w:tab w:val="left" w:pos="8244"/>
-          <w:tab w:val="left" w:pos="9160"/>
-          <w:tab w:val="left" w:pos="10076"/>
-          <w:tab w:val="left" w:pos="10992"/>
-          <w:tab w:val="left" w:pos="11908"/>
-          <w:tab w:val="left" w:pos="12824"/>
-          <w:tab w:val="left" w:pos="13740"/>
-          <w:tab w:val="left" w:pos="14656"/>
-        </w:tabs>
-        <w:spacing w:after="0" w:line="240" w:lineRule="auto"/>
-        <w:rPr>
-          <w:rFonts w:ascii="Courier New" w:eastAsia="Times New Roman" w:hAnsi="Courier New" w:cs="Courier New"/>
-          <w:sz w:val="20"/>
-          <w:szCs w:val="20"/>
-          <w:lang w:eastAsia="es-ES"/>
-        </w:rPr>
-      </w:pPr>
-      <w:r>
-        <w:rPr>
-          <w:rFonts w:ascii="Courier New" w:eastAsia="Times New Roman" w:hAnsi="Courier New" w:cs="Courier New"/>
-          <w:sz w:val="20"/>
-          <w:szCs w:val="20"/>
-          <w:lang w:eastAsia="es-ES"/>
-        </w:rPr>
-        <w:t xml:space="preserve">CREATE SCHEMA </w:t>
-      </w:r>
-      <w:proofErr w:type="spellStart"/>
-      <w:r>
-        <w:rPr>
-          <w:rFonts w:ascii="Courier New" w:eastAsia="Times New Roman" w:hAnsi="Courier New" w:cs="Courier New"/>
-          <w:sz w:val="20"/>
-          <w:szCs w:val="20"/>
-          <w:lang w:eastAsia="es-ES"/>
-        </w:rPr>
-        <w:t>Info</w:t>
-      </w:r>
-      <w:proofErr w:type="spellEnd"/>
-      <w:r>
-        <w:rPr>
-          <w:rFonts w:ascii="Courier New" w:eastAsia="Times New Roman" w:hAnsi="Courier New" w:cs="Courier New"/>
-          <w:sz w:val="20"/>
-          <w:szCs w:val="20"/>
-          <w:lang w:eastAsia="es-ES"/>
-        </w:rPr>
-        <w:t>;</w:t>
-      </w:r>
-    </w:p>
-    <w:p>
-      <w:pPr>
-        <w:tabs>
-          <w:tab w:val="left" w:pos="916"/>
-          <w:tab w:val="left" w:pos="1832"/>
-          <w:tab w:val="left" w:pos="2748"/>
-          <w:tab w:val="left" w:pos="3664"/>
-          <w:tab w:val="left" w:pos="4580"/>
-          <w:tab w:val="left" w:pos="5496"/>
-          <w:tab w:val="left" w:pos="6412"/>
-          <w:tab w:val="left" w:pos="7328"/>
-          <w:tab w:val="left" w:pos="8244"/>
-          <w:tab w:val="left" w:pos="9160"/>
-          <w:tab w:val="left" w:pos="10076"/>
-          <w:tab w:val="left" w:pos="10992"/>
-          <w:tab w:val="left" w:pos="11908"/>
-          <w:tab w:val="left" w:pos="12824"/>
-          <w:tab w:val="left" w:pos="13740"/>
-          <w:tab w:val="left" w:pos="14656"/>
-        </w:tabs>
-        <w:spacing w:after="0" w:line="240" w:lineRule="auto"/>
-        <w:rPr>
-          <w:rFonts w:ascii="Courier New" w:eastAsia="Times New Roman" w:hAnsi="Courier New" w:cs="Courier New"/>
-          <w:sz w:val="20"/>
-          <w:szCs w:val="20"/>
-          <w:lang w:eastAsia="es-ES"/>
-        </w:rPr>
-      </w:pPr>
-      <w:r>
-        <w:rPr>
-          <w:rFonts w:ascii="Courier New" w:eastAsia="Times New Roman" w:hAnsi="Courier New" w:cs="Courier New"/>
-          <w:sz w:val="20"/>
-          <w:szCs w:val="20"/>
-          <w:lang w:eastAsia="es-ES"/>
-        </w:rPr>
-        <w:t>GO</w:t>
-      </w:r>
-    </w:p>
-    <w:p>
-      <w:pPr>
         <w:spacing w:after="0" w:line="240" w:lineRule="auto"/>
         <w:rPr>
           <w:rFonts w:ascii="Times New Roman" w:eastAsia="Times New Roman" w:hAnsi="Times New Roman" w:cs="Times New Roman"/>
@@ -5046,7 +5063,7 @@
           <w:lang w:eastAsia="es-ES"/>
         </w:rPr>
         <w:pict w14:anchorId="51D28EF3">
-          <v:rect id="_x0000_i1043" style="width:0;height:1.5pt" o:hralign="center" o:hrstd="t" o:hr="t" fillcolor="#a0a0a0" stroked="f"/>
+          <v:rect id="_x0000_i1031" style="width:0;height:1.5pt" o:hralign="center" o:hrstd="t" o:hr="t" fillcolor="#a0a0a0" stroked="f"/>
         </w:pict>
       </w:r>
     </w:p>
@@ -5169,20 +5186,18 @@
           <w:rFonts w:ascii="Courier New" w:eastAsia="Times New Roman" w:hAnsi="Courier New" w:cs="Courier New"/>
           <w:sz w:val="20"/>
           <w:szCs w:val="20"/>
-          <w:lang w:eastAsia="es-ES"/>
-        </w:rPr>
-      </w:pPr>
-      <w:proofErr w:type="spellStart"/>
-      <w:r>
-        <w:rPr>
-          <w:rFonts w:ascii="Courier New" w:eastAsia="Times New Roman" w:hAnsi="Courier New" w:cs="Courier New"/>
-          <w:sz w:val="20"/>
-          <w:szCs w:val="20"/>
-          <w:lang w:eastAsia="es-ES"/>
+          <w:lang w:val="en-GB" w:eastAsia="es-ES"/>
+        </w:rPr>
+      </w:pPr>
+      <w:r>
+        <w:rPr>
+          <w:rFonts w:ascii="Courier New" w:eastAsia="Times New Roman" w:hAnsi="Courier New" w:cs="Courier New"/>
+          <w:sz w:val="20"/>
+          <w:szCs w:val="20"/>
+          <w:lang w:val="en-GB" w:eastAsia="es-ES"/>
         </w:rPr>
         <w:t>sql</w:t>
       </w:r>
-      <w:proofErr w:type="spellEnd"/>
     </w:p>
     <w:p>
       <w:pPr>
@@ -5210,7 +5225,7 @@
           <w:rFonts w:ascii="Courier New" w:eastAsia="Times New Roman" w:hAnsi="Courier New" w:cs="Courier New"/>
           <w:sz w:val="20"/>
           <w:szCs w:val="20"/>
-          <w:lang w:eastAsia="es-ES"/>
+          <w:lang w:val="en-GB" w:eastAsia="es-ES"/>
         </w:rPr>
       </w:pPr>
     </w:p>
@@ -5240,37 +5255,17 @@
           <w:rFonts w:ascii="Courier New" w:eastAsia="Times New Roman" w:hAnsi="Courier New" w:cs="Courier New"/>
           <w:sz w:val="20"/>
           <w:szCs w:val="20"/>
-          <w:lang w:eastAsia="es-ES"/>
-        </w:rPr>
-      </w:pPr>
-      <w:r>
-        <w:rPr>
-          <w:rFonts w:ascii="Courier New" w:eastAsia="Times New Roman" w:hAnsi="Courier New" w:cs="Courier New"/>
-          <w:sz w:val="20"/>
-          <w:szCs w:val="20"/>
-          <w:lang w:eastAsia="es-ES"/>
-        </w:rPr>
-        <w:t xml:space="preserve">CREATE TABLE </w:t>
-      </w:r>
-      <w:proofErr w:type="spellStart"/>
-      <w:r>
-        <w:rPr>
-          <w:rFonts w:ascii="Courier New" w:eastAsia="Times New Roman" w:hAnsi="Courier New" w:cs="Courier New"/>
-          <w:sz w:val="20"/>
-          <w:szCs w:val="20"/>
-          <w:lang w:eastAsia="es-ES"/>
-        </w:rPr>
-        <w:t>Info.Sucursal</w:t>
-      </w:r>
-      <w:proofErr w:type="spellEnd"/>
-      <w:r>
-        <w:rPr>
-          <w:rFonts w:ascii="Courier New" w:eastAsia="Times New Roman" w:hAnsi="Courier New" w:cs="Courier New"/>
-          <w:sz w:val="20"/>
-          <w:szCs w:val="20"/>
-          <w:lang w:eastAsia="es-ES"/>
-        </w:rPr>
-        <w:t xml:space="preserve"> (</w:t>
+          <w:lang w:val="en-GB" w:eastAsia="es-ES"/>
+        </w:rPr>
+      </w:pPr>
+      <w:r>
+        <w:rPr>
+          <w:rFonts w:ascii="Courier New" w:eastAsia="Times New Roman" w:hAnsi="Courier New" w:cs="Courier New"/>
+          <w:sz w:val="20"/>
+          <w:szCs w:val="20"/>
+          <w:lang w:val="en-GB" w:eastAsia="es-ES"/>
+        </w:rPr>
+        <w:t>CREATE TABLE Info.Sucursal (</w:t>
       </w:r>
     </w:p>
     <w:p>
@@ -5307,7 +5302,7 @@
           <w:rFonts w:ascii="Courier New" w:eastAsia="Times New Roman" w:hAnsi="Courier New" w:cs="Courier New"/>
           <w:sz w:val="20"/>
           <w:szCs w:val="20"/>
-          <w:lang w:eastAsia="es-ES"/>
+          <w:lang w:val="en-GB" w:eastAsia="es-ES"/>
         </w:rPr>
         <w:t xml:space="preserve">    </w:t>
       </w:r>
@@ -5329,7 +5324,27 @@
           <w:szCs w:val="20"/>
           <w:lang w:val="en-US" w:eastAsia="es-ES"/>
         </w:rPr>
-        <w:t xml:space="preserve"> int identity(1,1) primary key,</w:t>
+        <w:t xml:space="preserve"> </w:t>
+      </w:r>
+      <w:proofErr w:type="spellStart"/>
+      <w:r>
+        <w:rPr>
+          <w:rFonts w:ascii="Courier New" w:eastAsia="Times New Roman" w:hAnsi="Courier New" w:cs="Courier New"/>
+          <w:sz w:val="20"/>
+          <w:szCs w:val="20"/>
+          <w:lang w:val="en-US" w:eastAsia="es-ES"/>
+        </w:rPr>
+        <w:t>int</w:t>
+      </w:r>
+      <w:proofErr w:type="spellEnd"/>
+      <w:r>
+        <w:rPr>
+          <w:rFonts w:ascii="Courier New" w:eastAsia="Times New Roman" w:hAnsi="Courier New" w:cs="Courier New"/>
+          <w:sz w:val="20"/>
+          <w:szCs w:val="20"/>
+          <w:lang w:val="en-US" w:eastAsia="es-ES"/>
+        </w:rPr>
+        <w:t xml:space="preserve"> identity(1,1) primary key,</w:t>
       </w:r>
     </w:p>
     <w:p>
@@ -6028,20 +6043,18 @@
           <w:rFonts w:ascii="Courier New" w:eastAsia="Times New Roman" w:hAnsi="Courier New" w:cs="Courier New"/>
           <w:sz w:val="20"/>
           <w:szCs w:val="20"/>
-          <w:lang w:eastAsia="es-ES"/>
-        </w:rPr>
-      </w:pPr>
-      <w:proofErr w:type="spellStart"/>
-      <w:r>
-        <w:rPr>
-          <w:rFonts w:ascii="Courier New" w:eastAsia="Times New Roman" w:hAnsi="Courier New" w:cs="Courier New"/>
-          <w:sz w:val="20"/>
-          <w:szCs w:val="20"/>
-          <w:lang w:eastAsia="es-ES"/>
+          <w:lang w:val="en-GB" w:eastAsia="es-ES"/>
+        </w:rPr>
+      </w:pPr>
+      <w:r>
+        <w:rPr>
+          <w:rFonts w:ascii="Courier New" w:eastAsia="Times New Roman" w:hAnsi="Courier New" w:cs="Courier New"/>
+          <w:sz w:val="20"/>
+          <w:szCs w:val="20"/>
+          <w:lang w:val="en-GB" w:eastAsia="es-ES"/>
         </w:rPr>
         <w:t>sql</w:t>
       </w:r>
-      <w:proofErr w:type="spellEnd"/>
     </w:p>
     <w:p>
       <w:pPr>
@@ -6069,7 +6082,7 @@
           <w:rFonts w:ascii="Courier New" w:eastAsia="Times New Roman" w:hAnsi="Courier New" w:cs="Courier New"/>
           <w:sz w:val="20"/>
           <w:szCs w:val="20"/>
-          <w:lang w:eastAsia="es-ES"/>
+          <w:lang w:val="en-GB" w:eastAsia="es-ES"/>
         </w:rPr>
       </w:pPr>
     </w:p>
@@ -6099,37 +6112,17 @@
           <w:rFonts w:ascii="Courier New" w:eastAsia="Times New Roman" w:hAnsi="Courier New" w:cs="Courier New"/>
           <w:sz w:val="20"/>
           <w:szCs w:val="20"/>
-          <w:lang w:eastAsia="es-ES"/>
-        </w:rPr>
-      </w:pPr>
-      <w:r>
-        <w:rPr>
-          <w:rFonts w:ascii="Courier New" w:eastAsia="Times New Roman" w:hAnsi="Courier New" w:cs="Courier New"/>
-          <w:sz w:val="20"/>
-          <w:szCs w:val="20"/>
-          <w:lang w:eastAsia="es-ES"/>
-        </w:rPr>
-        <w:t xml:space="preserve">CREATE TABLE </w:t>
-      </w:r>
-      <w:proofErr w:type="spellStart"/>
-      <w:r>
-        <w:rPr>
-          <w:rFonts w:ascii="Courier New" w:eastAsia="Times New Roman" w:hAnsi="Courier New" w:cs="Courier New"/>
-          <w:sz w:val="20"/>
-          <w:szCs w:val="20"/>
-          <w:lang w:eastAsia="es-ES"/>
-        </w:rPr>
-        <w:t>Info.Empleado</w:t>
-      </w:r>
-      <w:proofErr w:type="spellEnd"/>
-      <w:r>
-        <w:rPr>
-          <w:rFonts w:ascii="Courier New" w:eastAsia="Times New Roman" w:hAnsi="Courier New" w:cs="Courier New"/>
-          <w:sz w:val="20"/>
-          <w:szCs w:val="20"/>
-          <w:lang w:eastAsia="es-ES"/>
-        </w:rPr>
-        <w:t xml:space="preserve"> (</w:t>
+          <w:lang w:val="en-GB" w:eastAsia="es-ES"/>
+        </w:rPr>
+      </w:pPr>
+      <w:r>
+        <w:rPr>
+          <w:rFonts w:ascii="Courier New" w:eastAsia="Times New Roman" w:hAnsi="Courier New" w:cs="Courier New"/>
+          <w:sz w:val="20"/>
+          <w:szCs w:val="20"/>
+          <w:lang w:val="en-GB" w:eastAsia="es-ES"/>
+        </w:rPr>
+        <w:t>CREATE TABLE Info.Empleado (</w:t>
       </w:r>
     </w:p>
     <w:p>
@@ -6166,7 +6159,7 @@
           <w:rFonts w:ascii="Courier New" w:eastAsia="Times New Roman" w:hAnsi="Courier New" w:cs="Courier New"/>
           <w:sz w:val="20"/>
           <w:szCs w:val="20"/>
-          <w:lang w:eastAsia="es-ES"/>
+          <w:lang w:val="en-GB" w:eastAsia="es-ES"/>
         </w:rPr>
         <w:t xml:space="preserve">    </w:t>
       </w:r>
@@ -6188,7 +6181,27 @@
           <w:szCs w:val="20"/>
           <w:lang w:val="en-US" w:eastAsia="es-ES"/>
         </w:rPr>
-        <w:t xml:space="preserve"> int identity(257020,1) primary key,</w:t>
+        <w:t xml:space="preserve"> </w:t>
+      </w:r>
+      <w:proofErr w:type="spellStart"/>
+      <w:r>
+        <w:rPr>
+          <w:rFonts w:ascii="Courier New" w:eastAsia="Times New Roman" w:hAnsi="Courier New" w:cs="Courier New"/>
+          <w:sz w:val="20"/>
+          <w:szCs w:val="20"/>
+          <w:lang w:val="en-US" w:eastAsia="es-ES"/>
+        </w:rPr>
+        <w:t>int</w:t>
+      </w:r>
+      <w:proofErr w:type="spellEnd"/>
+      <w:r>
+        <w:rPr>
+          <w:rFonts w:ascii="Courier New" w:eastAsia="Times New Roman" w:hAnsi="Courier New" w:cs="Courier New"/>
+          <w:sz w:val="20"/>
+          <w:szCs w:val="20"/>
+          <w:lang w:val="en-US" w:eastAsia="es-ES"/>
+        </w:rPr>
+        <w:t xml:space="preserve"> identity(257020,1) primary key,</w:t>
       </w:r>
     </w:p>
     <w:p>
@@ -7442,7 +7455,27 @@
           <w:szCs w:val="20"/>
           <w:lang w:val="en-US" w:eastAsia="es-ES"/>
         </w:rPr>
-        <w:t xml:space="preserve"> int identity (1,1) primary key,</w:t>
+        <w:t xml:space="preserve"> </w:t>
+      </w:r>
+      <w:proofErr w:type="spellStart"/>
+      <w:r>
+        <w:rPr>
+          <w:rFonts w:ascii="Courier New" w:eastAsia="Times New Roman" w:hAnsi="Courier New" w:cs="Courier New"/>
+          <w:sz w:val="20"/>
+          <w:szCs w:val="20"/>
+          <w:lang w:val="en-US" w:eastAsia="es-ES"/>
+        </w:rPr>
+        <w:t>int</w:t>
+      </w:r>
+      <w:proofErr w:type="spellEnd"/>
+      <w:r>
+        <w:rPr>
+          <w:rFonts w:ascii="Courier New" w:eastAsia="Times New Roman" w:hAnsi="Courier New" w:cs="Courier New"/>
+          <w:sz w:val="20"/>
+          <w:szCs w:val="20"/>
+          <w:lang w:val="en-US" w:eastAsia="es-ES"/>
+        </w:rPr>
+        <w:t xml:space="preserve"> identity (1,1) primary key,</w:t>
       </w:r>
     </w:p>
     <w:p>
@@ -7859,7 +7892,7 @@
           <w:lang w:eastAsia="es-ES"/>
         </w:rPr>
         <w:pict w14:anchorId="15C2F252">
-          <v:rect id="_x0000_i1044" style="width:0;height:1.5pt" o:hralign="center" o:hrstd="t" o:hr="t" fillcolor="#a0a0a0" stroked="f"/>
+          <v:rect id="_x0000_i1032" style="width:0;height:1.5pt" o:hralign="center" o:hrstd="t" o:hr="t" fillcolor="#a0a0a0" stroked="f"/>
         </w:pict>
       </w:r>
     </w:p>
@@ -8168,7 +8201,27 @@
           <w:szCs w:val="20"/>
           <w:lang w:eastAsia="es-ES"/>
         </w:rPr>
-        <w:t xml:space="preserve">    @reemplazadaX </w:t>
+        <w:t xml:space="preserve">    @</w:t>
+      </w:r>
+      <w:proofErr w:type="spellStart"/>
+      <w:r>
+        <w:rPr>
+          <w:rFonts w:ascii="Courier New" w:eastAsia="Times New Roman" w:hAnsi="Courier New" w:cs="Courier New"/>
+          <w:sz w:val="20"/>
+          <w:szCs w:val="20"/>
+          <w:lang w:eastAsia="es-ES"/>
+        </w:rPr>
+        <w:t>reemplazadaX</w:t>
+      </w:r>
+      <w:proofErr w:type="spellEnd"/>
+      <w:r>
+        <w:rPr>
+          <w:rFonts w:ascii="Courier New" w:eastAsia="Times New Roman" w:hAnsi="Courier New" w:cs="Courier New"/>
+          <w:sz w:val="20"/>
+          <w:szCs w:val="20"/>
+          <w:lang w:eastAsia="es-ES"/>
+        </w:rPr>
+        <w:t xml:space="preserve"> </w:t>
       </w:r>
       <w:proofErr w:type="spellStart"/>
       <w:r>
@@ -8227,7 +8280,27 @@
           <w:szCs w:val="20"/>
           <w:lang w:eastAsia="es-ES"/>
         </w:rPr>
-        <w:t xml:space="preserve">    @direccion </w:t>
+        <w:t xml:space="preserve">    @</w:t>
+      </w:r>
+      <w:proofErr w:type="spellStart"/>
+      <w:r>
+        <w:rPr>
+          <w:rFonts w:ascii="Courier New" w:eastAsia="Times New Roman" w:hAnsi="Courier New" w:cs="Courier New"/>
+          <w:sz w:val="20"/>
+          <w:szCs w:val="20"/>
+          <w:lang w:eastAsia="es-ES"/>
+        </w:rPr>
+        <w:t>direccion</w:t>
+      </w:r>
+      <w:proofErr w:type="spellEnd"/>
+      <w:r>
+        <w:rPr>
+          <w:rFonts w:ascii="Courier New" w:eastAsia="Times New Roman" w:hAnsi="Courier New" w:cs="Courier New"/>
+          <w:sz w:val="20"/>
+          <w:szCs w:val="20"/>
+          <w:lang w:eastAsia="es-ES"/>
+        </w:rPr>
+        <w:t xml:space="preserve"> </w:t>
       </w:r>
       <w:proofErr w:type="spellStart"/>
       <w:r>
@@ -8345,7 +8418,27 @@
           <w:szCs w:val="20"/>
           <w:lang w:eastAsia="es-ES"/>
         </w:rPr>
-        <w:t xml:space="preserve">    @telefono </w:t>
+        <w:t xml:space="preserve">    @</w:t>
+      </w:r>
+      <w:proofErr w:type="spellStart"/>
+      <w:r>
+        <w:rPr>
+          <w:rFonts w:ascii="Courier New" w:eastAsia="Times New Roman" w:hAnsi="Courier New" w:cs="Courier New"/>
+          <w:sz w:val="20"/>
+          <w:szCs w:val="20"/>
+          <w:lang w:eastAsia="es-ES"/>
+        </w:rPr>
+        <w:t>telefono</w:t>
+      </w:r>
+      <w:proofErr w:type="spellEnd"/>
+      <w:r>
+        <w:rPr>
+          <w:rFonts w:ascii="Courier New" w:eastAsia="Times New Roman" w:hAnsi="Courier New" w:cs="Courier New"/>
+          <w:sz w:val="20"/>
+          <w:szCs w:val="20"/>
+          <w:lang w:eastAsia="es-ES"/>
+        </w:rPr>
+        <w:t xml:space="preserve"> </w:t>
       </w:r>
       <w:proofErr w:type="spellStart"/>
       <w:r>
@@ -8932,7 +9025,27 @@
           <w:szCs w:val="20"/>
           <w:lang w:eastAsia="es-ES"/>
         </w:rPr>
-        <w:t xml:space="preserve">    @idSucursal </w:t>
+        <w:t xml:space="preserve">    @</w:t>
+      </w:r>
+      <w:proofErr w:type="spellStart"/>
+      <w:r>
+        <w:rPr>
+          <w:rFonts w:ascii="Courier New" w:eastAsia="Times New Roman" w:hAnsi="Courier New" w:cs="Courier New"/>
+          <w:sz w:val="20"/>
+          <w:szCs w:val="20"/>
+          <w:lang w:eastAsia="es-ES"/>
+        </w:rPr>
+        <w:t>idSucursal</w:t>
+      </w:r>
+      <w:proofErr w:type="spellEnd"/>
+      <w:r>
+        <w:rPr>
+          <w:rFonts w:ascii="Courier New" w:eastAsia="Times New Roman" w:hAnsi="Courier New" w:cs="Courier New"/>
+          <w:sz w:val="20"/>
+          <w:szCs w:val="20"/>
+          <w:lang w:eastAsia="es-ES"/>
+        </w:rPr>
+        <w:t xml:space="preserve"> </w:t>
       </w:r>
       <w:proofErr w:type="spellStart"/>
       <w:r>
@@ -9246,7 +9359,27 @@
           <w:szCs w:val="20"/>
           <w:lang w:val="en-US" w:eastAsia="es-ES"/>
         </w:rPr>
-        <w:t>=@idSucursal AND ciudad=@ciudad;</w:t>
+        <w:t>=@</w:t>
+      </w:r>
+      <w:proofErr w:type="spellStart"/>
+      <w:r>
+        <w:rPr>
+          <w:rFonts w:ascii="Courier New" w:eastAsia="Times New Roman" w:hAnsi="Courier New" w:cs="Courier New"/>
+          <w:sz w:val="20"/>
+          <w:szCs w:val="20"/>
+          <w:lang w:val="en-US" w:eastAsia="es-ES"/>
+        </w:rPr>
+        <w:t>idSucursal</w:t>
+      </w:r>
+      <w:proofErr w:type="spellEnd"/>
+      <w:r>
+        <w:rPr>
+          <w:rFonts w:ascii="Courier New" w:eastAsia="Times New Roman" w:hAnsi="Courier New" w:cs="Courier New"/>
+          <w:sz w:val="20"/>
+          <w:szCs w:val="20"/>
+          <w:lang w:val="en-US" w:eastAsia="es-ES"/>
+        </w:rPr>
+        <w:t xml:space="preserve"> AND ciudad=@ciudad;</w:t>
       </w:r>
     </w:p>
     <w:p>
@@ -9802,8 +9935,19 @@
           <w:szCs w:val="20"/>
           <w:lang w:val="en-US" w:eastAsia="es-ES"/>
         </w:rPr>
-        <w:t>=@horario</w:t>
-      </w:r>
+        <w:t>=@</w:t>
+      </w:r>
+      <w:proofErr w:type="spellStart"/>
+      <w:r>
+        <w:rPr>
+          <w:rFonts w:ascii="Courier New" w:eastAsia="Times New Roman" w:hAnsi="Courier New" w:cs="Courier New"/>
+          <w:sz w:val="20"/>
+          <w:szCs w:val="20"/>
+          <w:lang w:val="en-US" w:eastAsia="es-ES"/>
+        </w:rPr>
+        <w:t>horario</w:t>
+      </w:r>
+      <w:proofErr w:type="spellEnd"/>
     </w:p>
     <w:p>
       <w:pPr>
@@ -9870,7 +10014,27 @@
           <w:szCs w:val="20"/>
           <w:lang w:eastAsia="es-ES"/>
         </w:rPr>
-        <w:t>=@idSucursal;</w:t>
+        <w:t>=@</w:t>
+      </w:r>
+      <w:proofErr w:type="spellStart"/>
+      <w:r>
+        <w:rPr>
+          <w:rFonts w:ascii="Courier New" w:eastAsia="Times New Roman" w:hAnsi="Courier New" w:cs="Courier New"/>
+          <w:sz w:val="20"/>
+          <w:szCs w:val="20"/>
+          <w:lang w:eastAsia="es-ES"/>
+        </w:rPr>
+        <w:t>idSucursal</w:t>
+      </w:r>
+      <w:proofErr w:type="spellEnd"/>
+      <w:r>
+        <w:rPr>
+          <w:rFonts w:ascii="Courier New" w:eastAsia="Times New Roman" w:hAnsi="Courier New" w:cs="Courier New"/>
+          <w:sz w:val="20"/>
+          <w:szCs w:val="20"/>
+          <w:lang w:eastAsia="es-ES"/>
+        </w:rPr>
+        <w:t>;</w:t>
       </w:r>
     </w:p>
     <w:p>
@@ -9969,7 +10133,7 @@
           <w:lang w:eastAsia="es-ES"/>
         </w:rPr>
         <w:pict w14:anchorId="72D6F8CC">
-          <v:rect id="_x0000_i1045" style="width:0;height:1.5pt" o:hralign="center" o:hrstd="t" o:hr="t" fillcolor="#a0a0a0" stroked="f"/>
+          <v:rect id="_x0000_i1033" style="width:0;height:1.5pt" o:hralign="center" o:hrstd="t" o:hr="t" fillcolor="#a0a0a0" stroked="f"/>
         </w:pict>
       </w:r>
     </w:p>
@@ -10246,7 +10410,7 @@
           <w:lang w:eastAsia="es-ES"/>
         </w:rPr>
         <w:pict w14:anchorId="3C138F1D">
-          <v:rect id="_x0000_i1046" style="width:0;height:1.5pt" o:hralign="center" o:hrstd="t" o:hr="t" fillcolor="#a0a0a0" stroked="f"/>
+          <v:rect id="_x0000_i1034" style="width:0;height:1.5pt" o:hralign="center" o:hrstd="t" o:hr="t" fillcolor="#a0a0a0" stroked="f"/>
         </w:pict>
       </w:r>
     </w:p>
@@ -10511,7 +10675,7 @@
           <w:lang w:eastAsia="es-ES"/>
         </w:rPr>
         <w:pict w14:anchorId="55661FAE">
-          <v:rect id="_x0000_i1047" style="width:0;height:1.5pt" o:hralign="center" o:hrstd="t" o:hr="t" fillcolor="#a0a0a0" stroked="f"/>
+          <v:rect id="_x0000_i1035" style="width:0;height:1.5pt" o:hralign="center" o:hrstd="t" o:hr="t" fillcolor="#a0a0a0" stroked="f"/>
         </w:pict>
       </w:r>
     </w:p>
@@ -10626,7 +10790,7 @@
           <w:lang w:eastAsia="es-ES"/>
         </w:rPr>
         <w:pict w14:anchorId="49DA2F60">
-          <v:rect id="_x0000_i1048" style="width:0;height:1.5pt" o:hralign="center" o:hrstd="t" o:hr="t" fillcolor="#a0a0a0" stroked="f"/>
+          <v:rect id="_x0000_i1036" style="width:0;height:1.5pt" o:hralign="center" o:hrstd="t" o:hr="t" fillcolor="#a0a0a0" stroked="f"/>
         </w:pict>
       </w:r>
     </w:p>
@@ -10910,7 +11074,27 @@
           <w:szCs w:val="20"/>
           <w:lang w:eastAsia="es-ES"/>
         </w:rPr>
-        <w:t xml:space="preserve">    @reemplazadaX </w:t>
+        <w:t xml:space="preserve">    @</w:t>
+      </w:r>
+      <w:proofErr w:type="spellStart"/>
+      <w:r>
+        <w:rPr>
+          <w:rFonts w:ascii="Courier New" w:eastAsia="Times New Roman" w:hAnsi="Courier New" w:cs="Courier New"/>
+          <w:sz w:val="20"/>
+          <w:szCs w:val="20"/>
+          <w:lang w:eastAsia="es-ES"/>
+        </w:rPr>
+        <w:t>reemplazadaX</w:t>
+      </w:r>
+      <w:proofErr w:type="spellEnd"/>
+      <w:r>
+        <w:rPr>
+          <w:rFonts w:ascii="Courier New" w:eastAsia="Times New Roman" w:hAnsi="Courier New" w:cs="Courier New"/>
+          <w:sz w:val="20"/>
+          <w:szCs w:val="20"/>
+          <w:lang w:eastAsia="es-ES"/>
+        </w:rPr>
+        <w:t xml:space="preserve"> </w:t>
       </w:r>
       <w:proofErr w:type="spellStart"/>
       <w:r>
@@ -10969,7 +11153,27 @@
           <w:szCs w:val="20"/>
           <w:lang w:eastAsia="es-ES"/>
         </w:rPr>
-        <w:t xml:space="preserve">    @direccion </w:t>
+        <w:t xml:space="preserve">    @</w:t>
+      </w:r>
+      <w:proofErr w:type="spellStart"/>
+      <w:r>
+        <w:rPr>
+          <w:rFonts w:ascii="Courier New" w:eastAsia="Times New Roman" w:hAnsi="Courier New" w:cs="Courier New"/>
+          <w:sz w:val="20"/>
+          <w:szCs w:val="20"/>
+          <w:lang w:eastAsia="es-ES"/>
+        </w:rPr>
+        <w:t>direccion</w:t>
+      </w:r>
+      <w:proofErr w:type="spellEnd"/>
+      <w:r>
+        <w:rPr>
+          <w:rFonts w:ascii="Courier New" w:eastAsia="Times New Roman" w:hAnsi="Courier New" w:cs="Courier New"/>
+          <w:sz w:val="20"/>
+          <w:szCs w:val="20"/>
+          <w:lang w:eastAsia="es-ES"/>
+        </w:rPr>
+        <w:t xml:space="preserve"> </w:t>
       </w:r>
       <w:proofErr w:type="spellStart"/>
       <w:r>
@@ -11087,7 +11291,27 @@
           <w:szCs w:val="20"/>
           <w:lang w:eastAsia="es-ES"/>
         </w:rPr>
-        <w:t xml:space="preserve">    @telefono </w:t>
+        <w:t xml:space="preserve">    @</w:t>
+      </w:r>
+      <w:proofErr w:type="spellStart"/>
+      <w:r>
+        <w:rPr>
+          <w:rFonts w:ascii="Courier New" w:eastAsia="Times New Roman" w:hAnsi="Courier New" w:cs="Courier New"/>
+          <w:sz w:val="20"/>
+          <w:szCs w:val="20"/>
+          <w:lang w:eastAsia="es-ES"/>
+        </w:rPr>
+        <w:t>telefono</w:t>
+      </w:r>
+      <w:proofErr w:type="spellEnd"/>
+      <w:r>
+        <w:rPr>
+          <w:rFonts w:ascii="Courier New" w:eastAsia="Times New Roman" w:hAnsi="Courier New" w:cs="Courier New"/>
+          <w:sz w:val="20"/>
+          <w:szCs w:val="20"/>
+          <w:lang w:eastAsia="es-ES"/>
+        </w:rPr>
+        <w:t xml:space="preserve"> </w:t>
       </w:r>
       <w:proofErr w:type="spellStart"/>
       <w:r>
@@ -11673,7 +11897,27 @@
           <w:szCs w:val="20"/>
           <w:lang w:eastAsia="es-ES"/>
         </w:rPr>
-        <w:t xml:space="preserve">    @idSucursal </w:t>
+        <w:t xml:space="preserve">    @</w:t>
+      </w:r>
+      <w:proofErr w:type="spellStart"/>
+      <w:r>
+        <w:rPr>
+          <w:rFonts w:ascii="Courier New" w:eastAsia="Times New Roman" w:hAnsi="Courier New" w:cs="Courier New"/>
+          <w:sz w:val="20"/>
+          <w:szCs w:val="20"/>
+          <w:lang w:eastAsia="es-ES"/>
+        </w:rPr>
+        <w:t>idSucursal</w:t>
+      </w:r>
+      <w:proofErr w:type="spellEnd"/>
+      <w:r>
+        <w:rPr>
+          <w:rFonts w:ascii="Courier New" w:eastAsia="Times New Roman" w:hAnsi="Courier New" w:cs="Courier New"/>
+          <w:sz w:val="20"/>
+          <w:szCs w:val="20"/>
+          <w:lang w:eastAsia="es-ES"/>
+        </w:rPr>
+        <w:t xml:space="preserve"> </w:t>
       </w:r>
       <w:proofErr w:type="spellStart"/>
       <w:r>
@@ -11987,7 +12231,27 @@
           <w:szCs w:val="20"/>
           <w:lang w:val="en-US" w:eastAsia="es-ES"/>
         </w:rPr>
-        <w:t>=@idSucursal AND ciudad=@ciudad;</w:t>
+        <w:t>=@</w:t>
+      </w:r>
+      <w:proofErr w:type="spellStart"/>
+      <w:r>
+        <w:rPr>
+          <w:rFonts w:ascii="Courier New" w:eastAsia="Times New Roman" w:hAnsi="Courier New" w:cs="Courier New"/>
+          <w:sz w:val="20"/>
+          <w:szCs w:val="20"/>
+          <w:lang w:val="en-US" w:eastAsia="es-ES"/>
+        </w:rPr>
+        <w:t>idSucursal</w:t>
+      </w:r>
+      <w:proofErr w:type="spellEnd"/>
+      <w:r>
+        <w:rPr>
+          <w:rFonts w:ascii="Courier New" w:eastAsia="Times New Roman" w:hAnsi="Courier New" w:cs="Courier New"/>
+          <w:sz w:val="20"/>
+          <w:szCs w:val="20"/>
+          <w:lang w:val="en-US" w:eastAsia="es-ES"/>
+        </w:rPr>
+        <w:t xml:space="preserve"> AND ciudad=@ciudad;</w:t>
       </w:r>
     </w:p>
     <w:p>
@@ -12544,8 +12808,19 @@
           <w:szCs w:val="20"/>
           <w:lang w:val="en-US" w:eastAsia="es-ES"/>
         </w:rPr>
-        <w:t>=@horario</w:t>
-      </w:r>
+        <w:t>=@</w:t>
+      </w:r>
+      <w:proofErr w:type="spellStart"/>
+      <w:r>
+        <w:rPr>
+          <w:rFonts w:ascii="Courier New" w:eastAsia="Times New Roman" w:hAnsi="Courier New" w:cs="Courier New"/>
+          <w:sz w:val="20"/>
+          <w:szCs w:val="20"/>
+          <w:lang w:val="en-US" w:eastAsia="es-ES"/>
+        </w:rPr>
+        <w:t>horario</w:t>
+      </w:r>
+      <w:proofErr w:type="spellEnd"/>
     </w:p>
     <w:p>
       <w:pPr>
@@ -12612,7 +12887,27 @@
           <w:szCs w:val="20"/>
           <w:lang w:eastAsia="es-ES"/>
         </w:rPr>
-        <w:t>=@idSucursal;</w:t>
+        <w:t>=@</w:t>
+      </w:r>
+      <w:proofErr w:type="spellStart"/>
+      <w:r>
+        <w:rPr>
+          <w:rFonts w:ascii="Courier New" w:eastAsia="Times New Roman" w:hAnsi="Courier New" w:cs="Courier New"/>
+          <w:sz w:val="20"/>
+          <w:szCs w:val="20"/>
+          <w:lang w:eastAsia="es-ES"/>
+        </w:rPr>
+        <w:t>idSucursal</w:t>
+      </w:r>
+      <w:proofErr w:type="spellEnd"/>
+      <w:r>
+        <w:rPr>
+          <w:rFonts w:ascii="Courier New" w:eastAsia="Times New Roman" w:hAnsi="Courier New" w:cs="Courier New"/>
+          <w:sz w:val="20"/>
+          <w:szCs w:val="20"/>
+          <w:lang w:eastAsia="es-ES"/>
+        </w:rPr>
+        <w:t>;</w:t>
       </w:r>
     </w:p>
     <w:p>
@@ -12711,7 +13006,7 @@
           <w:lang w:eastAsia="es-ES"/>
         </w:rPr>
         <w:pict w14:anchorId="604011ED">
-          <v:rect id="_x0000_i1029" style="width:0;height:1.5pt" o:hralign="center" o:hrstd="t" o:hr="t" fillcolor="#a0a0a0" stroked="f"/>
+          <v:rect id="_x0000_i1037" style="width:0;height:1.5pt" o:hralign="center" o:hrstd="t" o:hr="t" fillcolor="#a0a0a0" stroked="f"/>
         </w:pict>
       </w:r>
     </w:p>
@@ -12988,7 +13283,7 @@
           <w:lang w:eastAsia="es-ES"/>
         </w:rPr>
         <w:pict w14:anchorId="14FCABC2">
-          <v:rect id="_x0000_i1030" style="width:0;height:1.5pt" o:hralign="center" o:hrstd="t" o:hr="t" fillcolor="#a0a0a0" stroked="f"/>
+          <v:rect id="_x0000_i1038" style="width:0;height:1.5pt" o:hralign="center" o:hrstd="t" o:hr="t" fillcolor="#a0a0a0" stroked="f"/>
         </w:pict>
       </w:r>
     </w:p>
@@ -13252,7 +13547,7 @@
           <w:lang w:eastAsia="es-ES"/>
         </w:rPr>
         <w:pict w14:anchorId="3C55FDAE">
-          <v:rect id="_x0000_i1031" style="width:0;height:1.5pt" o:hralign="center" o:hrstd="t" o:hr="t" fillcolor="#a0a0a0" stroked="f"/>
+          <v:rect id="_x0000_i1039" style="width:0;height:1.5pt" o:hralign="center" o:hrstd="t" o:hr="t" fillcolor="#a0a0a0" stroked="f"/>
         </w:pict>
       </w:r>
     </w:p>
@@ -13396,7 +13691,7 @@
           <w:lang w:eastAsia="es-ES"/>
         </w:rPr>
         <w:pict w14:anchorId="49F1CBA2">
-          <v:rect id="_x0000_i1032" style="width:0;height:1.5pt" o:hralign="center" o:hrstd="t" o:hr="t" fillcolor="#a0a0a0" stroked="f"/>
+          <v:rect id="_x0000_i1040" style="width:0;height:1.5pt" o:hralign="center" o:hrstd="t" o:hr="t" fillcolor="#a0a0a0" stroked="f"/>
         </w:pict>
       </w:r>
     </w:p>
@@ -13437,8 +13732,10 @@
           <w:szCs w:val="24"/>
           <w:lang w:eastAsia="es-ES"/>
         </w:rPr>
-        <w:t xml:space="preserve"> en un entorno de producción. Ante cualquier modificación en los requerimientos, recuerda actualizar los procedimientos y los esquemas conforme a los cambios en el negocio.</w:t>
-      </w:r>
+        <w:t xml:space="preserve"> en un entorno de producción. </w:t>
+      </w:r>
+      <w:bookmarkStart w:id="0" w:name="_GoBack"/>
+      <w:bookmarkEnd w:id="0"/>
     </w:p>
     <w:p/>
     <w:sectPr>
@@ -13452,7 +13749,7 @@
 </file>
 
 <file path=word/numbering.xml><?xml version="1.0" encoding="utf-8"?>
-<w:numbering xmlns:wpc="http://schemas.microsoft.com/office/word/2010/wordprocessingCanvas" xmlns:cx="http://schemas.microsoft.com/office/drawing/2014/chartex" xmlns:cx1="http://schemas.microsoft.com/office/drawing/2015/9/8/chartex" xmlns:cx2="http://schemas.microsoft.com/office/drawing/2015/10/21/chartex" xmlns:cx3="http://schemas.microsoft.com/office/drawing/2016/5/9/chartex" xmlns:cx4="http://schemas.microsoft.com/office/drawing/2016/5/10/chartex" xmlns:cx5="http://schemas.microsoft.com/office/drawing/2016/5/11/chartex" xmlns:cx6="http://schemas.microsoft.com/office/drawing/2016/5/12/chartex" xmlns:cx7="http://schemas.microsoft.com/office/drawing/2016/5/13/chartex" xmlns:cx8="http://schemas.microsoft.com/office/drawing/2016/5/14/chartex" xmlns:mc="http://schemas.openxmlformats.org/markup-compatibility/2006" xmlns:aink="http://schemas.microsoft.com/office/drawing/2016/ink" xmlns:am3d="http://schemas.microsoft.com/office/drawing/2017/model3d" xmlns:o="urn:schemas-microsoft-com:office:office" xmlns:r="http://schemas.openxmlformats.org/officeDocument/2006/relationships" xmlns:m="http://schemas.openxmlformats.org/officeDocument/2006/math" xmlns:v="urn:schemas-microsoft-com:vml" xmlns:wp14="http://schemas.microsoft.com/office/word/2010/wordprocessingDrawing" xmlns:wp="http://schemas.openxmlformats.org/drawingml/2006/wordprocessingDrawing" xmlns:w10="urn:schemas-microsoft-com:office:word" xmlns:w="http://schemas.openxmlformats.org/wordprocessingml/2006/main" xmlns:w14="http://schemas.microsoft.com/office/word/2010/wordml" xmlns:w15="http://schemas.microsoft.com/office/word/2012/wordml" xmlns:w16cex="http://schemas.microsoft.com/office/word/2018/wordml/cex" xmlns:w16cid="http://schemas.microsoft.com/office/word/2016/wordml/cid" xmlns:w16="http://schemas.microsoft.com/office/word/2018/wordml" xmlns:w16sdtdh="http://schemas.microsoft.com/office/word/2020/wordml/sdtdatahash" xmlns:w16se="http://schemas.microsoft.com/office/word/2015/wordml/symex" xmlns:wpg="http://schemas.microsoft.com/office/word/2010/wordprocessingGroup" xmlns:wpi="http://schemas.microsoft.com/office/word/2010/wordprocessingInk" xmlns:wne="http://schemas.microsoft.com/office/word/2006/wordml" xmlns:wps="http://schemas.microsoft.com/office/word/2010/wordprocessingShape" mc:Ignorable="w14 w15 w16se w16cid w16 w16cex w16sdtdh wp14">
+<w:numbering xmlns:wpc="http://schemas.microsoft.com/office/word/2010/wordprocessingCanvas" xmlns:cx="http://schemas.microsoft.com/office/drawing/2014/chartex" xmlns:cx1="http://schemas.microsoft.com/office/drawing/2015/9/8/chartex" xmlns:mc="http://schemas.openxmlformats.org/markup-compatibility/2006" xmlns:o="urn:schemas-microsoft-com:office:office" xmlns:r="http://schemas.openxmlformats.org/officeDocument/2006/relationships" xmlns:m="http://schemas.openxmlformats.org/officeDocument/2006/math" xmlns:v="urn:schemas-microsoft-com:vml" xmlns:wp14="http://schemas.microsoft.com/office/word/2010/wordprocessingDrawing" xmlns:wp="http://schemas.openxmlformats.org/drawingml/2006/wordprocessingDrawing" xmlns:w10="urn:schemas-microsoft-com:office:word" xmlns:w="http://schemas.openxmlformats.org/wordprocessingml/2006/main" xmlns:w14="http://schemas.microsoft.com/office/word/2010/wordml" xmlns:w15="http://schemas.microsoft.com/office/word/2012/wordml" xmlns:w16se="http://schemas.microsoft.com/office/word/2015/wordml/symex" xmlns:wpg="http://schemas.microsoft.com/office/word/2010/wordprocessingGroup" xmlns:wpi="http://schemas.microsoft.com/office/word/2010/wordprocessingInk" xmlns:wne="http://schemas.microsoft.com/office/word/2006/wordml" xmlns:wps="http://schemas.microsoft.com/office/word/2010/wordprocessingShape" mc:Ignorable="w14 w15 w16se wp14">
   <w:abstractNum w:abstractNumId="0" w15:restartNumberingAfterBreak="0">
     <w:nsid w:val="064F2407"/>
     <w:multiLevelType w:val="multilevel"/>
@@ -14705,7 +15002,7 @@
 </file>
 
 <file path=word/styles.xml><?xml version="1.0" encoding="utf-8"?>
-<w:styles xmlns:mc="http://schemas.openxmlformats.org/markup-compatibility/2006" xmlns:r="http://schemas.openxmlformats.org/officeDocument/2006/relationships" xmlns:w="http://schemas.openxmlformats.org/wordprocessingml/2006/main" xmlns:w14="http://schemas.microsoft.com/office/word/2010/wordml" xmlns:w15="http://schemas.microsoft.com/office/word/2012/wordml" xmlns:w16cex="http://schemas.microsoft.com/office/word/2018/wordml/cex" xmlns:w16cid="http://schemas.microsoft.com/office/word/2016/wordml/cid" xmlns:w16="http://schemas.microsoft.com/office/word/2018/wordml" xmlns:w16sdtdh="http://schemas.microsoft.com/office/word/2020/wordml/sdtdatahash" xmlns:w16se="http://schemas.microsoft.com/office/word/2015/wordml/symex" mc:Ignorable="w14 w15 w16se w16cid w16 w16cex w16sdtdh">
+<w:styles xmlns:mc="http://schemas.openxmlformats.org/markup-compatibility/2006" xmlns:r="http://schemas.openxmlformats.org/officeDocument/2006/relationships" xmlns:w="http://schemas.openxmlformats.org/wordprocessingml/2006/main" xmlns:w14="http://schemas.microsoft.com/office/word/2010/wordml" xmlns:w15="http://schemas.microsoft.com/office/word/2012/wordml" xmlns:w16se="http://schemas.microsoft.com/office/word/2015/wordml/symex" mc:Ignorable="w14 w15 w16se">
   <w:docDefaults>
     <w:rPrDefault>
       <w:rPr>
@@ -14721,7 +15018,7 @@
       </w:pPr>
     </w:pPrDefault>
   </w:docDefaults>
-  <w:latentStyles w:defLockedState="0" w:defUIPriority="99" w:defSemiHidden="0" w:defUnhideWhenUsed="0" w:defQFormat="0" w:count="376">
+  <w:latentStyles w:defLockedState="0" w:defUIPriority="99" w:defSemiHidden="0" w:defUnhideWhenUsed="0" w:defQFormat="0" w:count="371">
     <w:lsdException w:name="Normal" w:uiPriority="0" w:qFormat="1"/>
     <w:lsdException w:name="heading 1" w:uiPriority="9" w:qFormat="1"/>
     <w:lsdException w:name="heading 2" w:semiHidden="1" w:uiPriority="9" w:unhideWhenUsed="1" w:qFormat="1"/>
@@ -15093,11 +15390,6 @@
     <w:lsdException w:name="List Table 5 Dark Accent 6" w:uiPriority="50"/>
     <w:lsdException w:name="List Table 6 Colorful Accent 6" w:uiPriority="51"/>
     <w:lsdException w:name="List Table 7 Colorful Accent 6" w:uiPriority="52"/>
-    <w:lsdException w:name="Mention" w:semiHidden="1" w:unhideWhenUsed="1"/>
-    <w:lsdException w:name="Smart Hyperlink" w:semiHidden="1" w:unhideWhenUsed="1"/>
-    <w:lsdException w:name="Hashtag" w:semiHidden="1" w:unhideWhenUsed="1"/>
-    <w:lsdException w:name="Unresolved Mention" w:semiHidden="1" w:unhideWhenUsed="1"/>
-    <w:lsdException w:name="Smart Link" w:semiHidden="1" w:unhideWhenUsed="1"/>
   </w:latentStyles>
   <w:style w:type="paragraph" w:default="1" w:styleId="Normal">
     <w:name w:val="Normal"/>

</xml_diff>